<commit_message>
Updated the SDD with pentagon repo
</commit_message>
<xml_diff>
--- a/documents/SDD.docx
+++ b/documents/SDD.docx
@@ -1467,14 +1467,7 @@
           <w:sz w:val="24"/>
           <w:szCs w:val="24"/>
         </w:rPr>
-        <w:t xml:space="preserve"> For this project, we will be working with the web application, Parable of </w:t>
-      </w:r>
-      <w:r>
-        <w:rPr>
-          <w:sz w:val="24"/>
-          <w:szCs w:val="24"/>
-        </w:rPr>
-        <w:t xml:space="preserve">Polygons. This software simulates segregation levels between two different shapes, allowing them to move to different locations on the board in an attempt to be happy. The website itself is programmed in html while the application is programmed in </w:t>
+        <w:t xml:space="preserve"> For this project, we will be working with the web application, Parable of Polygons. This software simulates segregation levels between two different shapes, allowing them to move to different locations on the board in an attempt to be happy. The website itself is programmed in html while the application is programmed in </w:t>
       </w:r>
       <w:proofErr w:type="spellStart"/>
       <w:r>
@@ -1482,14 +1475,7 @@
           <w:sz w:val="24"/>
           <w:szCs w:val="24"/>
         </w:rPr>
-        <w:t>javascri</w:t>
-      </w:r>
-      <w:r>
-        <w:rPr>
-          <w:sz w:val="24"/>
-          <w:szCs w:val="24"/>
-        </w:rPr>
-        <w:t>pt</w:t>
+        <w:t>javascript</w:t>
       </w:r>
       <w:proofErr w:type="spellEnd"/>
     </w:p>
@@ -1521,14 +1507,7 @@
           <w:sz w:val="24"/>
           <w:szCs w:val="24"/>
         </w:rPr>
-        <w:t>This project has tasked us with inserting a 3rd polygon, a red circle, into the game, allowing for relations between 3 different shapes to be shown. This will be accomplished with 3 sliders formed into a triangle. Each slider will determ</w:t>
-      </w:r>
-      <w:r>
-        <w:rPr>
-          <w:sz w:val="24"/>
-          <w:szCs w:val="24"/>
-        </w:rPr>
-        <w:t>ine the relationship between 2 out of 3 shapes, allowing all of the relations to be shown on the edges.</w:t>
+        <w:t>This project has tasked us with inserting a 3rd polygon, a red circle, into the game, allowing for relations between 3 different shapes to be shown. This will be accomplished with 3 sliders formed into a triangle. Each slider will determine the relationship between 2 out of 3 shapes, allowing all of the relations to be shown on the edges.</w:t>
       </w:r>
     </w:p>
     <w:p>
@@ -1544,14 +1523,7 @@
           <w:sz w:val="24"/>
           <w:szCs w:val="24"/>
         </w:rPr>
-        <w:t>In addition, two new algorithms will be created. One such algorithm will be based around movement when based on the happiness levels of single polygons,</w:t>
-      </w:r>
-      <w:r>
-        <w:rPr>
-          <w:sz w:val="24"/>
-          <w:szCs w:val="24"/>
-        </w:rPr>
-        <w:t xml:space="preserve"> henceforth known as the “happiness algorithm.” The second algorithm will be based around the happiness of single polygons, as well as the happiness of those in the 8 squares adjacent to them, henceforth known as the “collective happiness algorithm.”</w:t>
+        <w:t>In addition, two new algorithms will be created. One such algorithm will be based around movement when based on the happiness levels of single polygons, henceforth known as the “happiness algorithm.” The second algorithm will be based around the happiness of single polygons, as well as the happiness of those in the 8 squares adjacent to them, henceforth known as the “collective happiness algorithm.”</w:t>
       </w:r>
     </w:p>
     <w:p>
@@ -1566,10 +1538,7 @@
       <w:bookmarkStart w:id="3" w:name="h.3znysh7"/>
       <w:bookmarkEnd w:id="3"/>
       <w:r>
-        <w:t>Docum</w:t>
-      </w:r>
-      <w:r>
-        <w:t>ent overview</w:t>
+        <w:t>Document overview</w:t>
       </w:r>
     </w:p>
     <w:p>
@@ -1606,162 +1575,569 @@
           <w:sz w:val="28"/>
           <w:szCs w:val="28"/>
         </w:rPr>
-        <w:t>Refere</w:t>
-      </w:r>
+        <w:t>Referenced documents</w:t>
+      </w:r>
+      <w:r>
+        <w:br/>
+      </w:r>
+    </w:p>
+    <w:p>
+      <w:pPr>
+        <w:tabs>
+          <w:tab w:val="left" w:pos="360"/>
+        </w:tabs>
+        <w:spacing w:after="200" w:line="244" w:lineRule="auto"/>
+        <w:ind w:left="120" w:right="117"/>
+        <w:rPr>
+          <w:rStyle w:val="InternetLink"/>
+          <w:sz w:val="24"/>
+          <w:szCs w:val="24"/>
+        </w:rPr>
+      </w:pPr>
+      <w:r>
+        <w:rPr>
+          <w:sz w:val="24"/>
+          <w:szCs w:val="24"/>
+        </w:rPr>
+        <w:t xml:space="preserve">This document will reference the </w:t>
+      </w:r>
+      <w:r>
+        <w:rPr>
+          <w:sz w:val="24"/>
+          <w:szCs w:val="24"/>
+        </w:rPr>
+        <w:t xml:space="preserve">following repos </w:t>
+      </w:r>
+      <w:r>
+        <w:rPr>
+          <w:sz w:val="24"/>
+          <w:szCs w:val="24"/>
+        </w:rPr>
+        <w:t>for the parable of polygons</w:t>
+      </w:r>
+      <w:hyperlink r:id="rId8">
+        <w:r>
+          <w:rPr>
+            <w:rStyle w:val="InternetLink"/>
+            <w:sz w:val="24"/>
+            <w:szCs w:val="24"/>
+          </w:rPr>
+          <w:t xml:space="preserve"> </w:t>
+        </w:r>
+      </w:hyperlink>
+      <w:hyperlink r:id="rId9">
+        <w:r>
+          <w:rPr>
+            <w:rStyle w:val="InternetLink"/>
+            <w:sz w:val="24"/>
+            <w:szCs w:val="24"/>
+          </w:rPr>
+          <w:t>https</w:t>
+        </w:r>
+      </w:hyperlink>
+      <w:hyperlink r:id="rId10">
+        <w:proofErr w:type="gramStart"/>
+        <w:r>
+          <w:rPr>
+            <w:rStyle w:val="InternetLink"/>
+            <w:sz w:val="24"/>
+            <w:szCs w:val="24"/>
+          </w:rPr>
+          <w:t>:/</w:t>
+        </w:r>
+        <w:proofErr w:type="gramEnd"/>
+        <w:r>
+          <w:rPr>
+            <w:rStyle w:val="InternetLink"/>
+            <w:sz w:val="24"/>
+            <w:szCs w:val="24"/>
+          </w:rPr>
+          <w:t>/</w:t>
+        </w:r>
+      </w:hyperlink>
+      <w:hyperlink r:id="rId11">
+        <w:r>
+          <w:rPr>
+            <w:rStyle w:val="InternetLink"/>
+            <w:sz w:val="24"/>
+            <w:szCs w:val="24"/>
+          </w:rPr>
+          <w:t>github</w:t>
+        </w:r>
+      </w:hyperlink>
+      <w:hyperlink r:id="rId12">
+        <w:r>
+          <w:rPr>
+            <w:rStyle w:val="InternetLink"/>
+            <w:sz w:val="24"/>
+            <w:szCs w:val="24"/>
+          </w:rPr>
+          <w:t>.</w:t>
+        </w:r>
+      </w:hyperlink>
+      <w:hyperlink r:id="rId13">
+        <w:proofErr w:type="gramStart"/>
+        <w:r>
+          <w:rPr>
+            <w:rStyle w:val="InternetLink"/>
+            <w:sz w:val="24"/>
+            <w:szCs w:val="24"/>
+          </w:rPr>
+          <w:t>com</w:t>
+        </w:r>
+      </w:hyperlink>
+      <w:hyperlink r:id="rId14">
+        <w:r>
+          <w:rPr>
+            <w:rStyle w:val="InternetLink"/>
+            <w:sz w:val="24"/>
+            <w:szCs w:val="24"/>
+          </w:rPr>
+          <w:t>/</w:t>
+        </w:r>
+      </w:hyperlink>
+      <w:hyperlink r:id="rId15">
+        <w:r>
+          <w:rPr>
+            <w:rStyle w:val="InternetLink"/>
+            <w:sz w:val="24"/>
+            <w:szCs w:val="24"/>
+          </w:rPr>
+          <w:t>ncase</w:t>
+        </w:r>
+      </w:hyperlink>
+      <w:hyperlink r:id="rId16">
+        <w:r>
+          <w:rPr>
+            <w:rStyle w:val="InternetLink"/>
+            <w:sz w:val="24"/>
+            <w:szCs w:val="24"/>
+          </w:rPr>
+          <w:t>/</w:t>
+        </w:r>
+      </w:hyperlink>
+      <w:hyperlink r:id="rId17">
+        <w:r>
+          <w:rPr>
+            <w:rStyle w:val="InternetLink"/>
+            <w:sz w:val="24"/>
+            <w:szCs w:val="24"/>
+          </w:rPr>
+          <w:t>polygons</w:t>
+        </w:r>
+        <w:proofErr w:type="gramEnd"/>
+      </w:hyperlink>
+    </w:p>
+    <w:p>
+      <w:pPr>
+        <w:tabs>
+          <w:tab w:val="left" w:pos="360"/>
+        </w:tabs>
+        <w:spacing w:after="200" w:line="244" w:lineRule="auto"/>
+        <w:ind w:left="120" w:right="117"/>
+        <w:rPr>
+          <w:rStyle w:val="InternetLink"/>
+          <w:sz w:val="24"/>
+          <w:szCs w:val="24"/>
+        </w:rPr>
+      </w:pPr>
+      <w:r>
+        <w:rPr>
+          <w:rStyle w:val="InternetLink"/>
+          <w:sz w:val="24"/>
+          <w:szCs w:val="24"/>
+        </w:rPr>
+        <w:t>https://github.com/dncnmcdougall/polygons</w:t>
+      </w:r>
+      <w:bookmarkStart w:id="6" w:name="_GoBack"/>
+      <w:bookmarkEnd w:id="6"/>
+    </w:p>
+    <w:p>
+      <w:pPr>
+        <w:tabs>
+          <w:tab w:val="left" w:pos="360"/>
+        </w:tabs>
+        <w:spacing w:after="200" w:line="244" w:lineRule="auto"/>
+        <w:ind w:left="120" w:right="117"/>
+      </w:pPr>
+    </w:p>
+    <w:p>
+      <w:pPr>
+        <w:pStyle w:val="Heading1"/>
+        <w:numPr>
+          <w:ilvl w:val="8"/>
+          <w:numId w:val="1"/>
+        </w:numPr>
+        <w:spacing w:before="0"/>
+      </w:pPr>
+      <w:bookmarkStart w:id="7" w:name="h.3dy6vkm"/>
+      <w:bookmarkEnd w:id="7"/>
       <w:r>
         <w:rPr>
           <w:sz w:val="28"/>
           <w:szCs w:val="28"/>
         </w:rPr>
-        <w:t>nced documents</w:t>
-      </w:r>
-      <w:r>
+        <w:t>CSCI-wide design decisions</w:t>
+      </w:r>
+      <w:r>
+        <w:rPr>
+          <w:sz w:val="28"/>
+          <w:szCs w:val="28"/>
+        </w:rPr>
         <w:br/>
       </w:r>
     </w:p>
     <w:p>
       <w:pPr>
-        <w:tabs>
-          <w:tab w:val="left" w:pos="360"/>
-        </w:tabs>
-        <w:spacing w:after="200" w:line="244" w:lineRule="auto"/>
-        <w:ind w:left="120" w:right="117"/>
-      </w:pPr>
-      <w:r>
-        <w:rPr>
-          <w:sz w:val="24"/>
-          <w:szCs w:val="24"/>
-        </w:rPr>
-        <w:t xml:space="preserve">This document will reference the </w:t>
-      </w:r>
-      <w:proofErr w:type="spellStart"/>
-      <w:r>
-        <w:rPr>
-          <w:sz w:val="24"/>
-          <w:szCs w:val="24"/>
-        </w:rPr>
-        <w:t>git</w:t>
-      </w:r>
-      <w:proofErr w:type="spellEnd"/>
-      <w:r>
-        <w:rPr>
-          <w:sz w:val="24"/>
-          <w:szCs w:val="24"/>
-        </w:rPr>
-        <w:t xml:space="preserve"> for the parable of polygons</w:t>
-      </w:r>
-      <w:hyperlink r:id="rId8">
+        <w:numPr>
+          <w:ilvl w:val="0"/>
+          <w:numId w:val="2"/>
+        </w:numPr>
+        <w:tabs>
+          <w:tab w:val="left" w:pos="0"/>
+        </w:tabs>
+        <w:spacing w:after="0" w:line="244" w:lineRule="auto"/>
+        <w:ind w:right="117"/>
+      </w:pPr>
+      <w:r>
+        <w:rPr>
+          <w:sz w:val="24"/>
+          <w:szCs w:val="24"/>
+        </w:rPr>
+        <w:t xml:space="preserve">Design decisions regarding inputs the CSCI will accept and outputs it will produce, including interfaces with other systems, HWCIs, CSCIs, and users </w:t>
+      </w:r>
+      <w:hyperlink w:anchor="h.35nkun2">
         <w:r>
           <w:rPr>
             <w:rStyle w:val="InternetLink"/>
             <w:sz w:val="24"/>
             <w:szCs w:val="24"/>
           </w:rPr>
-          <w:t xml:space="preserve"> </w:t>
-        </w:r>
-      </w:hyperlink>
-      <w:hyperlink r:id="rId9">
+          <w:t>(4.3.</w:t>
+        </w:r>
+      </w:hyperlink>
+      <w:hyperlink w:anchor="h.35nkun2">
+        <w:proofErr w:type="gramStart"/>
         <w:r>
           <w:rPr>
             <w:rStyle w:val="InternetLink"/>
             <w:sz w:val="24"/>
             <w:szCs w:val="24"/>
           </w:rPr>
-          <w:t>https</w:t>
-        </w:r>
-      </w:hyperlink>
-      <w:hyperlink r:id="rId10">
-        <w:proofErr w:type="gramStart"/>
+          <w:t>x</w:t>
+        </w:r>
+        <w:proofErr w:type="gramEnd"/>
+      </w:hyperlink>
+      <w:hyperlink w:anchor="h.35nkun2">
         <w:r>
           <w:rPr>
             <w:rStyle w:val="InternetLink"/>
             <w:sz w:val="24"/>
             <w:szCs w:val="24"/>
           </w:rPr>
-          <w:t>:/</w:t>
-        </w:r>
-        <w:proofErr w:type="gramEnd"/>
+          <w:t xml:space="preserve"> </w:t>
+        </w:r>
+      </w:hyperlink>
+      <w:r>
+        <w:rPr>
+          <w:sz w:val="24"/>
+          <w:szCs w:val="24"/>
+        </w:rPr>
+        <w:t>of this DID identifies topics to be considered in this description).  If part or all of this information is given in Interface Design Descriptions (IDDs), they may be referenced.</w:t>
+      </w:r>
+    </w:p>
+    <w:p>
+      <w:pPr>
+        <w:numPr>
+          <w:ilvl w:val="1"/>
+          <w:numId w:val="2"/>
+        </w:numPr>
+        <w:tabs>
+          <w:tab w:val="left" w:pos="0"/>
+        </w:tabs>
+        <w:spacing w:after="0" w:line="244" w:lineRule="auto"/>
+        <w:ind w:right="117"/>
+      </w:pPr>
+      <w:r>
+        <w:rPr>
+          <w:sz w:val="24"/>
+          <w:szCs w:val="24"/>
+        </w:rPr>
+        <w:t xml:space="preserve">The CSCI will accept input, which shall describe the relationships between the various polygons and the desired sorting algorithm, from the user from either radio buttons (algorithms) or sliders (relationships among the polygons). The produced output shall depend entirely on what the user has given as input; but speaking broadly, the CSCI will show the user the results </w:t>
+      </w:r>
+      <w:r>
+        <w:rPr>
+          <w:sz w:val="24"/>
+          <w:szCs w:val="24"/>
+        </w:rPr>
+        <w:lastRenderedPageBreak/>
+        <w:t xml:space="preserve">of the algorithm and polygon relations combination. The CSCI will not take any input from any other interface, other CSCI, or HWCI (although the speed of the output user’s computer’s processing power), for the code is more dependent on what one individual user has to say.  </w:t>
+      </w:r>
+    </w:p>
+    <w:p>
+      <w:pPr>
+        <w:numPr>
+          <w:ilvl w:val="0"/>
+          <w:numId w:val="2"/>
+        </w:numPr>
+        <w:tabs>
+          <w:tab w:val="left" w:pos="0"/>
+        </w:tabs>
+        <w:spacing w:after="0" w:line="244" w:lineRule="auto"/>
+        <w:ind w:right="118"/>
+      </w:pPr>
+      <w:r>
+        <w:rPr>
+          <w:sz w:val="24"/>
+          <w:szCs w:val="24"/>
+        </w:rPr>
+        <w:t xml:space="preserve">Design decisions on CSCI behavior in response to each input or condition, including actions the CSCI will perform, response times and other performance characteristics, description of physical systems modeled, selected equations/algorithms/rules, and handling of </w:t>
+      </w:r>
+      <w:proofErr w:type="spellStart"/>
+      <w:r>
+        <w:rPr>
+          <w:sz w:val="24"/>
+          <w:szCs w:val="24"/>
+        </w:rPr>
+        <w:t>unallowed</w:t>
+      </w:r>
+      <w:proofErr w:type="spellEnd"/>
+      <w:r>
+        <w:rPr>
+          <w:sz w:val="24"/>
+          <w:szCs w:val="24"/>
+        </w:rPr>
+        <w:t xml:space="preserve"> inputs or conditions.</w:t>
+      </w:r>
+    </w:p>
+    <w:p>
+      <w:pPr>
+        <w:numPr>
+          <w:ilvl w:val="1"/>
+          <w:numId w:val="2"/>
+        </w:numPr>
+        <w:tabs>
+          <w:tab w:val="left" w:pos="0"/>
+        </w:tabs>
+        <w:spacing w:after="0" w:line="244" w:lineRule="auto"/>
+        <w:ind w:right="118"/>
+      </w:pPr>
+      <w:r>
+        <w:rPr>
+          <w:sz w:val="24"/>
+          <w:szCs w:val="24"/>
+        </w:rPr>
+        <w:t>The first algorithm will be the one already provided by Nicky Case. The second algorithm, Collective Happiness, will make polygons move to different places based on the amount of polygons surrounding them, as well as the relationship ratios the user has indicated. The calculations will be performed as soon as the user presses the enter button; however, the actual board itself will not ‘stop’ until all of the polygons are happy where they are.</w:t>
+      </w:r>
+    </w:p>
+    <w:p>
+      <w:pPr>
+        <w:numPr>
+          <w:ilvl w:val="1"/>
+          <w:numId w:val="2"/>
+        </w:numPr>
+        <w:tabs>
+          <w:tab w:val="left" w:pos="0"/>
+        </w:tabs>
+        <w:spacing w:after="0" w:line="244" w:lineRule="auto"/>
+        <w:ind w:right="118"/>
+      </w:pPr>
+      <w:r>
+        <w:rPr>
+          <w:sz w:val="24"/>
+          <w:szCs w:val="24"/>
+        </w:rPr>
+        <w:t xml:space="preserve">The sliders will not allow for any unpermitted inputs such as negative happiness relationships or relationships between nonexistent polygons (e.g. a star, diamond, </w:t>
+      </w:r>
+      <w:proofErr w:type="spellStart"/>
+      <w:r>
+        <w:rPr>
+          <w:sz w:val="24"/>
+          <w:szCs w:val="24"/>
+        </w:rPr>
+        <w:t>etc</w:t>
+      </w:r>
+      <w:proofErr w:type="spellEnd"/>
+      <w:r>
+        <w:rPr>
+          <w:sz w:val="24"/>
+          <w:szCs w:val="24"/>
+        </w:rPr>
+        <w:t xml:space="preserve">). If for whatever reason an error occurs during calculation, an error message will appear, stating what ill condition caused the error.  </w:t>
+      </w:r>
+    </w:p>
+    <w:p>
+      <w:pPr>
+        <w:numPr>
+          <w:ilvl w:val="0"/>
+          <w:numId w:val="2"/>
+        </w:numPr>
+        <w:tabs>
+          <w:tab w:val="left" w:pos="0"/>
+        </w:tabs>
+        <w:spacing w:after="0" w:line="244" w:lineRule="auto"/>
+        <w:ind w:right="118"/>
+      </w:pPr>
+      <w:r>
+        <w:rPr>
+          <w:sz w:val="24"/>
+          <w:szCs w:val="24"/>
+        </w:rPr>
+        <w:t xml:space="preserve">Design decisions on how databases/data files will appear to the user </w:t>
+      </w:r>
+      <w:hyperlink w:anchor="h.35nkun2">
         <w:r>
           <w:rPr>
             <w:rStyle w:val="InternetLink"/>
             <w:sz w:val="24"/>
             <w:szCs w:val="24"/>
           </w:rPr>
-          <w:t>/</w:t>
-        </w:r>
-      </w:hyperlink>
-      <w:hyperlink r:id="rId11">
+          <w:t>(4.3.</w:t>
+        </w:r>
+      </w:hyperlink>
+      <w:hyperlink w:anchor="h.35nkun2">
+        <w:proofErr w:type="gramStart"/>
         <w:r>
           <w:rPr>
             <w:rStyle w:val="InternetLink"/>
             <w:sz w:val="24"/>
             <w:szCs w:val="24"/>
           </w:rPr>
-          <w:t>github</w:t>
-        </w:r>
-      </w:hyperlink>
-      <w:hyperlink r:id="rId12">
+          <w:t>x</w:t>
+        </w:r>
+        <w:proofErr w:type="gramEnd"/>
+      </w:hyperlink>
+      <w:hyperlink w:anchor="h.35nkun2">
         <w:r>
           <w:rPr>
             <w:rStyle w:val="InternetLink"/>
             <w:sz w:val="24"/>
             <w:szCs w:val="24"/>
           </w:rPr>
-          <w:t>.</w:t>
-        </w:r>
-      </w:hyperlink>
-      <w:hyperlink r:id="rId13">
-        <w:proofErr w:type="gramStart"/>
-        <w:r>
-          <w:rPr>
-            <w:rStyle w:val="InternetLink"/>
-            <w:sz w:val="24"/>
-            <w:szCs w:val="24"/>
-          </w:rPr>
-          <w:t>com</w:t>
-        </w:r>
-      </w:hyperlink>
-      <w:hyperlink r:id="rId14">
-        <w:r>
-          <w:rPr>
-            <w:rStyle w:val="InternetLink"/>
-            <w:sz w:val="24"/>
-            <w:szCs w:val="24"/>
-          </w:rPr>
-          <w:t>/</w:t>
-        </w:r>
-      </w:hyperlink>
-      <w:hyperlink r:id="rId15">
-        <w:r>
-          <w:rPr>
-            <w:rStyle w:val="InternetLink"/>
-            <w:sz w:val="24"/>
-            <w:szCs w:val="24"/>
-          </w:rPr>
-          <w:t>ncase</w:t>
-        </w:r>
-      </w:hyperlink>
-      <w:hyperlink r:id="rId16">
-        <w:r>
-          <w:rPr>
-            <w:rStyle w:val="InternetLink"/>
-            <w:sz w:val="24"/>
-            <w:szCs w:val="24"/>
-          </w:rPr>
-          <w:t>/</w:t>
-        </w:r>
-      </w:hyperlink>
-      <w:hyperlink r:id="rId17">
-        <w:r>
-          <w:rPr>
-            <w:rStyle w:val="InternetLink"/>
-            <w:sz w:val="24"/>
-            <w:szCs w:val="24"/>
-          </w:rPr>
-          <w:t>polygons</w:t>
-        </w:r>
-        <w:proofErr w:type="gramEnd"/>
-      </w:hyperlink>
+          <w:t xml:space="preserve"> </w:t>
+        </w:r>
+      </w:hyperlink>
+      <w:r>
+        <w:rPr>
+          <w:sz w:val="24"/>
+          <w:szCs w:val="24"/>
+        </w:rPr>
+        <w:t>of this DID identifies topics to be considered in this description).  If part or all of this information is given in Database Design Descriptions (DBDDs), they may be referenced.</w:t>
+      </w:r>
+    </w:p>
+    <w:p>
+      <w:pPr>
+        <w:numPr>
+          <w:ilvl w:val="1"/>
+          <w:numId w:val="2"/>
+        </w:numPr>
+        <w:tabs>
+          <w:tab w:val="left" w:pos="0"/>
+        </w:tabs>
+        <w:spacing w:after="0" w:line="244" w:lineRule="auto"/>
+        <w:ind w:right="118"/>
+      </w:pPr>
+      <w:r>
+        <w:rPr>
+          <w:sz w:val="24"/>
+          <w:szCs w:val="24"/>
+        </w:rPr>
+        <w:t>Not applicable since the program is not storing any data from the user.</w:t>
+      </w:r>
+    </w:p>
+    <w:p>
+      <w:pPr>
+        <w:numPr>
+          <w:ilvl w:val="0"/>
+          <w:numId w:val="2"/>
+        </w:numPr>
+        <w:tabs>
+          <w:tab w:val="left" w:pos="0"/>
+        </w:tabs>
+        <w:spacing w:after="0"/>
+      </w:pPr>
+      <w:r>
+        <w:rPr>
+          <w:sz w:val="24"/>
+          <w:szCs w:val="24"/>
+        </w:rPr>
+        <w:t>Selected approach to meeting safety, security, and privacy requirements.</w:t>
+      </w:r>
+    </w:p>
+    <w:p>
+      <w:pPr>
+        <w:numPr>
+          <w:ilvl w:val="1"/>
+          <w:numId w:val="2"/>
+        </w:numPr>
+        <w:tabs>
+          <w:tab w:val="left" w:pos="0"/>
+        </w:tabs>
+        <w:spacing w:after="0"/>
+      </w:pPr>
+      <w:r>
+        <w:rPr>
+          <w:sz w:val="24"/>
+          <w:szCs w:val="24"/>
+        </w:rPr>
+        <w:t>Not applicable since The Parable of The Polygons does not use/collect any sensitive user data.</w:t>
+      </w:r>
+    </w:p>
+    <w:p>
+      <w:pPr>
+        <w:numPr>
+          <w:ilvl w:val="0"/>
+          <w:numId w:val="2"/>
+        </w:numPr>
+        <w:tabs>
+          <w:tab w:val="left" w:pos="0"/>
+        </w:tabs>
+        <w:spacing w:after="0" w:line="244" w:lineRule="auto"/>
+        <w:ind w:right="117"/>
+      </w:pPr>
+      <w:r>
+        <w:rPr>
+          <w:sz w:val="24"/>
+          <w:szCs w:val="24"/>
+        </w:rPr>
+        <w:t>Other CSCI-wide design decisions made in response to requirements, such as selected approach to providing required flexibility, availability, and maintainability.</w:t>
+      </w:r>
+    </w:p>
+    <w:p>
+      <w:pPr>
+        <w:numPr>
+          <w:ilvl w:val="1"/>
+          <w:numId w:val="2"/>
+        </w:numPr>
+        <w:tabs>
+          <w:tab w:val="left" w:pos="0"/>
+        </w:tabs>
+        <w:spacing w:after="0" w:line="244" w:lineRule="auto"/>
+        <w:ind w:right="117"/>
+      </w:pPr>
+      <w:r>
+        <w:rPr>
+          <w:sz w:val="24"/>
+          <w:szCs w:val="24"/>
+        </w:rPr>
+        <w:t xml:space="preserve">The code shall be available to all via GitHub, and the code will work on </w:t>
+      </w:r>
+      <w:proofErr w:type="spellStart"/>
+      <w:r>
+        <w:rPr>
+          <w:sz w:val="24"/>
+          <w:szCs w:val="24"/>
+        </w:rPr>
+        <w:t>FireFox</w:t>
+      </w:r>
+      <w:proofErr w:type="spellEnd"/>
+      <w:r>
+        <w:rPr>
+          <w:sz w:val="24"/>
+          <w:szCs w:val="24"/>
+        </w:rPr>
+        <w:t xml:space="preserve">, Internet Explorer, and Chrome. </w:t>
+      </w:r>
     </w:p>
     <w:p>
       <w:pPr>
@@ -1772,121 +2148,652 @@
         </w:numPr>
         <w:spacing w:before="0"/>
       </w:pPr>
-      <w:bookmarkStart w:id="6" w:name="h.3dy6vkm"/>
-      <w:bookmarkEnd w:id="6"/>
+      <w:bookmarkStart w:id="8" w:name="h.1t3h5sf"/>
+      <w:bookmarkEnd w:id="8"/>
       <w:r>
         <w:rPr>
           <w:sz w:val="28"/>
           <w:szCs w:val="28"/>
         </w:rPr>
-        <w:t>CSCI-wide design decisions</w:t>
-      </w:r>
+        <w:t>CSCI architectural design</w:t>
+      </w:r>
+    </w:p>
+    <w:p>
+      <w:pPr>
+        <w:tabs>
+          <w:tab w:val="left" w:pos="361"/>
+        </w:tabs>
+        <w:spacing w:before="72" w:after="200" w:line="244" w:lineRule="auto"/>
+        <w:ind w:left="100" w:right="117"/>
+      </w:pPr>
+      <w:r>
+        <w:rPr>
+          <w:sz w:val="24"/>
+          <w:szCs w:val="24"/>
+        </w:rPr>
+        <w:t>This section shall be divided into the following paragraphs to describe the CSCI architectural design.  If part or all of the design depends upon system states or modes, this dependency shall be indicated.  If design information falls into more than one paragraph, it may be presented once and referenced from the other paragraphs.  Design conventions needed to understand the design shall be presented or referenced.</w:t>
+      </w:r>
+    </w:p>
+    <w:p>
+      <w:pPr>
+        <w:pStyle w:val="Heading2"/>
+        <w:numPr>
+          <w:ilvl w:val="8"/>
+          <w:numId w:val="1"/>
+        </w:numPr>
+        <w:spacing w:before="0" w:after="0"/>
+      </w:pPr>
+      <w:bookmarkStart w:id="9" w:name="h.4d34og8"/>
+      <w:bookmarkEnd w:id="9"/>
+      <w:r>
+        <w:t>CSCI components</w:t>
+      </w:r>
+    </w:p>
+    <w:p>
+      <w:pPr>
+        <w:numPr>
+          <w:ilvl w:val="0"/>
+          <w:numId w:val="3"/>
+        </w:numPr>
+        <w:tabs>
+          <w:tab w:val="left" w:pos="0"/>
+        </w:tabs>
+        <w:spacing w:after="0" w:line="244" w:lineRule="auto"/>
+        <w:ind w:right="117"/>
+      </w:pPr>
+      <w:r>
+        <w:rPr>
+          <w:sz w:val="24"/>
+          <w:szCs w:val="24"/>
+        </w:rPr>
+        <w:t>Software Units that make up the CSCI</w:t>
+      </w:r>
+    </w:p>
+    <w:p>
+      <w:pPr>
+        <w:numPr>
+          <w:ilvl w:val="1"/>
+          <w:numId w:val="3"/>
+        </w:numPr>
+        <w:tabs>
+          <w:tab w:val="left" w:pos="0"/>
+        </w:tabs>
+        <w:spacing w:after="0" w:line="244" w:lineRule="auto"/>
+        <w:ind w:right="117"/>
+      </w:pPr>
+      <w:r>
+        <w:rPr>
+          <w:sz w:val="24"/>
+          <w:szCs w:val="24"/>
+        </w:rPr>
+        <w:t>The Graph</w:t>
+      </w:r>
+    </w:p>
+    <w:p>
+      <w:pPr>
+        <w:numPr>
+          <w:ilvl w:val="1"/>
+          <w:numId w:val="3"/>
+        </w:numPr>
+        <w:tabs>
+          <w:tab w:val="left" w:pos="0"/>
+        </w:tabs>
+        <w:spacing w:after="0" w:line="244" w:lineRule="auto"/>
+        <w:ind w:right="117"/>
+      </w:pPr>
+      <w:r>
+        <w:rPr>
+          <w:sz w:val="24"/>
+          <w:szCs w:val="24"/>
+        </w:rPr>
+        <w:t>The Sliders</w:t>
+      </w:r>
+    </w:p>
+    <w:p>
+      <w:pPr>
+        <w:numPr>
+          <w:ilvl w:val="1"/>
+          <w:numId w:val="3"/>
+        </w:numPr>
+        <w:tabs>
+          <w:tab w:val="left" w:pos="0"/>
+        </w:tabs>
+        <w:spacing w:after="0" w:line="244" w:lineRule="auto"/>
+        <w:ind w:right="117"/>
+      </w:pPr>
+      <w:r>
+        <w:rPr>
+          <w:sz w:val="24"/>
+          <w:szCs w:val="24"/>
+        </w:rPr>
+        <w:t>The Polygon Grid</w:t>
+      </w:r>
+    </w:p>
+    <w:p>
+      <w:pPr>
+        <w:numPr>
+          <w:ilvl w:val="0"/>
+          <w:numId w:val="3"/>
+        </w:numPr>
+        <w:tabs>
+          <w:tab w:val="left" w:pos="0"/>
+        </w:tabs>
+        <w:spacing w:after="0" w:line="244" w:lineRule="auto"/>
+        <w:ind w:right="119"/>
+      </w:pPr>
+      <w:r>
+        <w:rPr>
+          <w:sz w:val="24"/>
+          <w:szCs w:val="24"/>
+        </w:rPr>
+        <w:t>Relationship between units</w:t>
+      </w:r>
+    </w:p>
+    <w:p>
+      <w:pPr>
+        <w:numPr>
+          <w:ilvl w:val="1"/>
+          <w:numId w:val="3"/>
+        </w:numPr>
+        <w:tabs>
+          <w:tab w:val="left" w:pos="0"/>
+        </w:tabs>
+        <w:spacing w:after="0" w:line="244" w:lineRule="auto"/>
+        <w:ind w:right="119"/>
+      </w:pPr>
+      <w:r>
+        <w:rPr>
+          <w:sz w:val="24"/>
+          <w:szCs w:val="24"/>
+        </w:rPr>
+        <w:lastRenderedPageBreak/>
+        <w:t xml:space="preserve">The sliders dictate the ratio of every polygon on the grid and how they will sort themselves when the simulation is started. </w:t>
+      </w:r>
+    </w:p>
+    <w:p>
+      <w:pPr>
+        <w:numPr>
+          <w:ilvl w:val="0"/>
+          <w:numId w:val="3"/>
+        </w:numPr>
+        <w:tabs>
+          <w:tab w:val="left" w:pos="0"/>
+        </w:tabs>
+        <w:spacing w:after="0" w:line="244" w:lineRule="auto"/>
+        <w:ind w:right="117"/>
+      </w:pPr>
+      <w:bookmarkStart w:id="10" w:name="h.aga9im2smxdf"/>
+      <w:bookmarkEnd w:id="10"/>
+      <w:r>
+        <w:rPr>
+          <w:sz w:val="24"/>
+          <w:szCs w:val="24"/>
+        </w:rPr>
+        <w:t>Purpose of each software unit</w:t>
+      </w:r>
+    </w:p>
+    <w:p>
+      <w:pPr>
+        <w:numPr>
+          <w:ilvl w:val="1"/>
+          <w:numId w:val="3"/>
+        </w:numPr>
+        <w:tabs>
+          <w:tab w:val="left" w:pos="0"/>
+        </w:tabs>
+        <w:spacing w:after="0" w:line="244" w:lineRule="auto"/>
+        <w:ind w:right="117"/>
+      </w:pPr>
+      <w:bookmarkStart w:id="11" w:name="h.jpbn5hx0b6di"/>
+      <w:bookmarkEnd w:id="11"/>
+      <w:r>
+        <w:rPr>
+          <w:sz w:val="24"/>
+          <w:szCs w:val="24"/>
+        </w:rPr>
+        <w:t>The Graph</w:t>
+      </w:r>
+    </w:p>
+    <w:p>
+      <w:pPr>
+        <w:numPr>
+          <w:ilvl w:val="2"/>
+          <w:numId w:val="3"/>
+        </w:numPr>
+        <w:tabs>
+          <w:tab w:val="left" w:pos="0"/>
+        </w:tabs>
+        <w:spacing w:after="0" w:line="244" w:lineRule="auto"/>
+        <w:ind w:right="117"/>
+      </w:pPr>
+      <w:bookmarkStart w:id="12" w:name="h.xrs9ufoq2lrd"/>
+      <w:bookmarkEnd w:id="12"/>
+      <w:r>
+        <w:rPr>
+          <w:sz w:val="24"/>
+          <w:szCs w:val="24"/>
+        </w:rPr>
+        <w:t>Display segregation versus time for the simulation</w:t>
+      </w:r>
+    </w:p>
+    <w:p>
+      <w:pPr>
+        <w:numPr>
+          <w:ilvl w:val="1"/>
+          <w:numId w:val="3"/>
+        </w:numPr>
+        <w:tabs>
+          <w:tab w:val="left" w:pos="0"/>
+        </w:tabs>
+        <w:spacing w:after="0" w:line="244" w:lineRule="auto"/>
+        <w:ind w:right="117"/>
+      </w:pPr>
+      <w:bookmarkStart w:id="13" w:name="h.kr0om28inwuo"/>
+      <w:bookmarkEnd w:id="13"/>
+      <w:r>
+        <w:rPr>
+          <w:sz w:val="24"/>
+          <w:szCs w:val="24"/>
+        </w:rPr>
+        <w:t>The Sliders</w:t>
+      </w:r>
+    </w:p>
+    <w:p>
+      <w:pPr>
+        <w:numPr>
+          <w:ilvl w:val="2"/>
+          <w:numId w:val="3"/>
+        </w:numPr>
+        <w:tabs>
+          <w:tab w:val="left" w:pos="0"/>
+        </w:tabs>
+        <w:spacing w:after="0" w:line="244" w:lineRule="auto"/>
+        <w:ind w:right="117"/>
+      </w:pPr>
+      <w:bookmarkStart w:id="14" w:name="h.tazeyc3le5wf"/>
+      <w:bookmarkEnd w:id="14"/>
+      <w:r>
+        <w:rPr>
+          <w:sz w:val="24"/>
+          <w:szCs w:val="24"/>
+        </w:rPr>
+        <w:t>Allow the user to select different ratios for each polygon</w:t>
+      </w:r>
+    </w:p>
+    <w:p>
+      <w:pPr>
+        <w:numPr>
+          <w:ilvl w:val="2"/>
+          <w:numId w:val="3"/>
+        </w:numPr>
+        <w:tabs>
+          <w:tab w:val="left" w:pos="0"/>
+        </w:tabs>
+        <w:spacing w:after="0" w:line="244" w:lineRule="auto"/>
+        <w:ind w:right="117"/>
+      </w:pPr>
+      <w:bookmarkStart w:id="15" w:name="h.g7v6pc5u9wgj"/>
+      <w:bookmarkEnd w:id="15"/>
+      <w:r>
+        <w:rPr>
+          <w:sz w:val="24"/>
+          <w:szCs w:val="24"/>
+        </w:rPr>
+        <w:t>Allow the user to select how the polygons will segregate themselves</w:t>
+      </w:r>
+    </w:p>
+    <w:p>
+      <w:pPr>
+        <w:numPr>
+          <w:ilvl w:val="1"/>
+          <w:numId w:val="3"/>
+        </w:numPr>
+        <w:tabs>
+          <w:tab w:val="left" w:pos="0"/>
+        </w:tabs>
+        <w:spacing w:after="0" w:line="244" w:lineRule="auto"/>
+        <w:ind w:right="117"/>
+      </w:pPr>
+      <w:bookmarkStart w:id="16" w:name="h.j45s5h3e3rhf"/>
+      <w:bookmarkEnd w:id="16"/>
+      <w:r>
+        <w:rPr>
+          <w:sz w:val="24"/>
+          <w:szCs w:val="24"/>
+        </w:rPr>
+        <w:t>The Polygon Grid</w:t>
+      </w:r>
+    </w:p>
+    <w:p>
+      <w:pPr>
+        <w:numPr>
+          <w:ilvl w:val="2"/>
+          <w:numId w:val="3"/>
+        </w:numPr>
+        <w:tabs>
+          <w:tab w:val="left" w:pos="0"/>
+        </w:tabs>
+        <w:spacing w:after="0" w:line="244" w:lineRule="auto"/>
+        <w:ind w:right="117"/>
+      </w:pPr>
+      <w:bookmarkStart w:id="17" w:name="h.17dp8vu"/>
+      <w:bookmarkEnd w:id="17"/>
+      <w:r>
+        <w:rPr>
+          <w:sz w:val="24"/>
+          <w:szCs w:val="24"/>
+        </w:rPr>
+        <w:t>Display the results and the segregation in real time</w:t>
+      </w:r>
+    </w:p>
+    <w:p>
+      <w:pPr>
+        <w:numPr>
+          <w:ilvl w:val="0"/>
+          <w:numId w:val="3"/>
+        </w:numPr>
+        <w:tabs>
+          <w:tab w:val="left" w:pos="0"/>
+        </w:tabs>
+        <w:spacing w:after="0" w:line="244" w:lineRule="auto"/>
+        <w:ind w:right="117"/>
+      </w:pPr>
+      <w:r>
+        <w:rPr>
+          <w:sz w:val="24"/>
+          <w:szCs w:val="24"/>
+        </w:rPr>
+        <w:t>Software Unit Development Status</w:t>
+      </w:r>
+    </w:p>
+    <w:p>
+      <w:pPr>
+        <w:numPr>
+          <w:ilvl w:val="1"/>
+          <w:numId w:val="3"/>
+        </w:numPr>
+        <w:tabs>
+          <w:tab w:val="left" w:pos="0"/>
+        </w:tabs>
+        <w:spacing w:after="0" w:line="244" w:lineRule="auto"/>
+        <w:ind w:right="117"/>
+      </w:pPr>
+      <w:r>
+        <w:rPr>
+          <w:sz w:val="24"/>
+          <w:szCs w:val="24"/>
+        </w:rPr>
+        <w:t>The Graph</w:t>
+      </w:r>
+    </w:p>
+    <w:p>
+      <w:pPr>
+        <w:numPr>
+          <w:ilvl w:val="2"/>
+          <w:numId w:val="3"/>
+        </w:numPr>
+        <w:tabs>
+          <w:tab w:val="left" w:pos="0"/>
+        </w:tabs>
+        <w:spacing w:after="0" w:line="244" w:lineRule="auto"/>
+        <w:ind w:right="117"/>
+      </w:pPr>
+      <w:r>
+        <w:rPr>
+          <w:sz w:val="24"/>
+          <w:szCs w:val="24"/>
+        </w:rPr>
+        <w:t>Base implementation exists, needs to be updated to support new polygon</w:t>
+      </w:r>
+    </w:p>
+    <w:p>
+      <w:pPr>
+        <w:numPr>
+          <w:ilvl w:val="1"/>
+          <w:numId w:val="3"/>
+        </w:numPr>
+        <w:tabs>
+          <w:tab w:val="left" w:pos="0"/>
+        </w:tabs>
+        <w:spacing w:after="0" w:line="244" w:lineRule="auto"/>
+        <w:ind w:right="117"/>
+      </w:pPr>
+      <w:r>
+        <w:rPr>
+          <w:sz w:val="24"/>
+          <w:szCs w:val="24"/>
+        </w:rPr>
+        <w:t>The Sliders</w:t>
+      </w:r>
+    </w:p>
+    <w:p>
+      <w:pPr>
+        <w:numPr>
+          <w:ilvl w:val="2"/>
+          <w:numId w:val="3"/>
+        </w:numPr>
+        <w:tabs>
+          <w:tab w:val="left" w:pos="0"/>
+        </w:tabs>
+        <w:spacing w:after="0" w:line="244" w:lineRule="auto"/>
+        <w:ind w:right="117"/>
+      </w:pPr>
+      <w:r>
+        <w:rPr>
+          <w:sz w:val="24"/>
+          <w:szCs w:val="24"/>
+        </w:rPr>
+        <w:t>Base implementation exists, needs to be updated to support new polygon</w:t>
+      </w:r>
+    </w:p>
+    <w:p>
+      <w:pPr>
+        <w:numPr>
+          <w:ilvl w:val="2"/>
+          <w:numId w:val="3"/>
+        </w:numPr>
+        <w:tabs>
+          <w:tab w:val="left" w:pos="0"/>
+        </w:tabs>
+        <w:spacing w:after="0" w:line="244" w:lineRule="auto"/>
+        <w:ind w:right="117"/>
+      </w:pPr>
+      <w:r>
+        <w:rPr>
+          <w:sz w:val="24"/>
+          <w:szCs w:val="24"/>
+        </w:rPr>
+        <w:t xml:space="preserve">The segregation slider will be implemented from </w:t>
+      </w:r>
+      <w:proofErr w:type="spellStart"/>
+      <w:r>
+        <w:rPr>
+          <w:sz w:val="24"/>
+          <w:szCs w:val="24"/>
+        </w:rPr>
+        <w:t>scatch</w:t>
+      </w:r>
+      <w:proofErr w:type="spellEnd"/>
+    </w:p>
+    <w:p>
+      <w:pPr>
+        <w:numPr>
+          <w:ilvl w:val="1"/>
+          <w:numId w:val="3"/>
+        </w:numPr>
+        <w:tabs>
+          <w:tab w:val="left" w:pos="0"/>
+        </w:tabs>
+        <w:spacing w:after="0" w:line="244" w:lineRule="auto"/>
+        <w:ind w:right="117"/>
+      </w:pPr>
+      <w:r>
+        <w:rPr>
+          <w:sz w:val="24"/>
+          <w:szCs w:val="24"/>
+        </w:rPr>
+        <w:t>The Polygon Grid</w:t>
+      </w:r>
+    </w:p>
+    <w:p>
+      <w:pPr>
+        <w:numPr>
+          <w:ilvl w:val="2"/>
+          <w:numId w:val="3"/>
+        </w:numPr>
+        <w:tabs>
+          <w:tab w:val="left" w:pos="0"/>
+        </w:tabs>
+        <w:spacing w:after="0" w:line="244" w:lineRule="auto"/>
+        <w:ind w:right="117"/>
+      </w:pPr>
+      <w:r>
+        <w:rPr>
+          <w:sz w:val="24"/>
+          <w:szCs w:val="24"/>
+        </w:rPr>
+        <w:t>Base implementation exists, needs to be updated to support new polygon</w:t>
+      </w:r>
+    </w:p>
+    <w:p>
+      <w:pPr>
+        <w:pStyle w:val="Heading2"/>
+        <w:numPr>
+          <w:ilvl w:val="8"/>
+          <w:numId w:val="6"/>
+        </w:numPr>
+        <w:spacing w:before="0" w:after="0"/>
+      </w:pPr>
+      <w:bookmarkStart w:id="18" w:name="h.3rdcrjn"/>
+      <w:bookmarkEnd w:id="18"/>
+      <w:r>
+        <w:t>Concept of execution</w:t>
+      </w:r>
+    </w:p>
+    <w:p>
+      <w:pPr>
+        <w:tabs>
+          <w:tab w:val="left" w:pos="721"/>
+        </w:tabs>
+        <w:spacing w:after="200" w:line="244" w:lineRule="auto"/>
+        <w:ind w:left="119" w:right="117"/>
+      </w:pPr>
+      <w:r>
+        <w:rPr>
+          <w:sz w:val="24"/>
+          <w:szCs w:val="24"/>
+        </w:rPr>
+        <w:t xml:space="preserve">The user will load the webpage and adjust the sliders depending on what simulation will be run. They will be able to adjust how many of each polygon is on the grid and to what degree they will segregate themselves. After the sliders are adjusted the user can then start the simulation when the polygons will begin sorting themselves in real-time while the graph updates. </w:t>
+      </w:r>
+    </w:p>
+    <w:p>
+      <w:pPr>
+        <w:pStyle w:val="Heading2"/>
+        <w:numPr>
+          <w:ilvl w:val="8"/>
+          <w:numId w:val="6"/>
+        </w:numPr>
+        <w:spacing w:before="0" w:after="0"/>
+      </w:pPr>
+      <w:bookmarkStart w:id="19" w:name="h.26in1rg"/>
+      <w:bookmarkEnd w:id="19"/>
+      <w:r>
+        <w:t>Interface design</w:t>
+      </w:r>
+    </w:p>
+    <w:p>
+      <w:pPr>
+        <w:tabs>
+          <w:tab w:val="left" w:pos="722"/>
+        </w:tabs>
+        <w:spacing w:after="200" w:line="242" w:lineRule="auto"/>
+        <w:ind w:left="119" w:right="116"/>
+      </w:pPr>
+      <w:r>
+        <w:rPr>
+          <w:sz w:val="24"/>
+          <w:szCs w:val="24"/>
+        </w:rPr>
+        <w:t xml:space="preserve">The interface provided by the project shall </w:t>
+      </w:r>
+      <w:r>
+        <w:rPr>
+          <w:sz w:val="24"/>
+          <w:szCs w:val="24"/>
+        </w:rPr>
+        <w:t xml:space="preserve">be mostly based off Nicky Case and </w:t>
+      </w:r>
+      <w:proofErr w:type="gramStart"/>
+      <w:r>
+        <w:rPr>
+          <w:sz w:val="24"/>
+          <w:szCs w:val="24"/>
+        </w:rPr>
+        <w:t>Vi</w:t>
+      </w:r>
+      <w:proofErr w:type="gramEnd"/>
+      <w:r>
+        <w:rPr>
+          <w:sz w:val="24"/>
+          <w:szCs w:val="24"/>
+        </w:rPr>
+        <w:t xml:space="preserve"> Hart’s</w:t>
+      </w:r>
+      <w:r>
+        <w:rPr>
+          <w:sz w:val="24"/>
+          <w:szCs w:val="24"/>
+        </w:rPr>
+        <w:t xml:space="preserve"> existing “Parable of the Polygons” platform. As such, similar data elements and structures will be developed as our design builds on what was already available. The subsequent interface/interfacing entities are devised from requirements and intended design plans.</w:t>
+      </w:r>
+    </w:p>
+    <w:p>
+      <w:pPr>
+        <w:pStyle w:val="Heading3"/>
+        <w:numPr>
+          <w:ilvl w:val="8"/>
+          <w:numId w:val="6"/>
+        </w:numPr>
+        <w:spacing w:before="0"/>
+      </w:pPr>
+      <w:bookmarkStart w:id="20" w:name="h.lnxbz9"/>
+      <w:bookmarkEnd w:id="20"/>
       <w:r>
         <w:rPr>
           <w:sz w:val="28"/>
           <w:szCs w:val="28"/>
         </w:rPr>
+        <w:t>Interface identification and diagrams</w:t>
+      </w:r>
+      <w:r>
         <w:br/>
       </w:r>
     </w:p>
     <w:p>
       <w:pPr>
-        <w:numPr>
-          <w:ilvl w:val="0"/>
-          <w:numId w:val="2"/>
-        </w:numPr>
-        <w:tabs>
-          <w:tab w:val="left" w:pos="0"/>
-        </w:tabs>
-        <w:spacing w:after="0" w:line="244" w:lineRule="auto"/>
-        <w:ind w:right="117"/>
-      </w:pPr>
-      <w:r>
-        <w:rPr>
-          <w:sz w:val="24"/>
-          <w:szCs w:val="24"/>
-        </w:rPr>
-        <w:t xml:space="preserve">Design decisions regarding inputs the CSCI will accept and outputs it will produce, including interfaces with other systems, HWCIs, CSCIs, and users </w:t>
-      </w:r>
-      <w:hyperlink w:anchor="h.35nkun2">
-        <w:r>
-          <w:rPr>
-            <w:rStyle w:val="InternetLink"/>
-            <w:sz w:val="24"/>
-            <w:szCs w:val="24"/>
-          </w:rPr>
-          <w:t>(4.3.</w:t>
-        </w:r>
-      </w:hyperlink>
-      <w:hyperlink w:anchor="h.35nkun2">
-        <w:proofErr w:type="gramStart"/>
-        <w:r>
-          <w:rPr>
-            <w:rStyle w:val="InternetLink"/>
-            <w:sz w:val="24"/>
-            <w:szCs w:val="24"/>
-          </w:rPr>
-          <w:t>x</w:t>
-        </w:r>
-        <w:proofErr w:type="gramEnd"/>
-      </w:hyperlink>
-      <w:hyperlink w:anchor="h.35nkun2">
-        <w:r>
-          <w:rPr>
-            <w:rStyle w:val="InternetLink"/>
-            <w:sz w:val="24"/>
-            <w:szCs w:val="24"/>
-          </w:rPr>
-          <w:t xml:space="preserve"> </w:t>
-        </w:r>
-      </w:hyperlink>
-      <w:r>
-        <w:rPr>
-          <w:sz w:val="24"/>
-          <w:szCs w:val="24"/>
-        </w:rPr>
-        <w:t>of t</w:t>
-      </w:r>
-      <w:r>
-        <w:rPr>
-          <w:sz w:val="24"/>
-          <w:szCs w:val="24"/>
-        </w:rPr>
-        <w:t>his DID identifies topics to be considered in this description).  If part or all of this information is given in Interface Design Descriptions (IDDs), they may be referenced.</w:t>
-      </w:r>
-    </w:p>
-    <w:p>
-      <w:pPr>
-        <w:numPr>
-          <w:ilvl w:val="1"/>
-          <w:numId w:val="2"/>
-        </w:numPr>
-        <w:tabs>
-          <w:tab w:val="left" w:pos="0"/>
-        </w:tabs>
-        <w:spacing w:after="0" w:line="244" w:lineRule="auto"/>
-        <w:ind w:right="117"/>
-      </w:pPr>
-      <w:r>
-        <w:rPr>
-          <w:sz w:val="24"/>
-          <w:szCs w:val="24"/>
-        </w:rPr>
-        <w:t>The CSCI will accept input, which shall describe the relationships between the va</w:t>
-      </w:r>
-      <w:r>
-        <w:rPr>
-          <w:sz w:val="24"/>
-          <w:szCs w:val="24"/>
-        </w:rPr>
-        <w:t>rious polygons and the desired sorting algorithm, from the user from either radio buttons (algorithms) or sliders (relationships among the polygons). The produced output shall depend entirely on what the user has given as input; but speaking broadly, the C</w:t>
-      </w:r>
-      <w:r>
-        <w:rPr>
-          <w:sz w:val="24"/>
-          <w:szCs w:val="24"/>
-        </w:rPr>
-        <w:t xml:space="preserve">SCI will show the user the results of the algorithm and polygon relations combination. The CSCI will not take any input from any other interface, other CSCI, or HWCI (although the speed </w:t>
+        <w:spacing w:after="200" w:line="242" w:lineRule="auto"/>
+        <w:ind w:left="119" w:right="117"/>
+      </w:pPr>
+      <w:r>
+        <w:rPr>
+          <w:sz w:val="24"/>
+          <w:szCs w:val="24"/>
+        </w:rPr>
+        <w:t xml:space="preserve">The project shall contain the following interfaces: a polygon simulation board with the 3 required shapes, the required radio buttons (3) to specify which algorithm to implement on the board, and a 3-sided slider to accommodate each individual shapes’ biases. The redesigned polygon board should be almost identical to the existing board but with a third shape (red circle) included. The board will be a configuration item within the interface it is placed in, and be based on </w:t>
+      </w:r>
+      <w:r>
+        <w:rPr>
+          <w:sz w:val="24"/>
+          <w:szCs w:val="24"/>
+        </w:rPr>
+        <w:t>the</w:t>
+      </w:r>
+      <w:r>
+        <w:rPr>
+          <w:sz w:val="24"/>
+          <w:szCs w:val="24"/>
+        </w:rPr>
+        <w:t xml:space="preserve"> original “Parable of the Polygons” game board design. Here is a sample screenshot taken from Duncan McDougall’s pentagon remix of “Parable of the </w:t>
       </w:r>
       <w:r>
         <w:rPr>
@@ -1894,1068 +2801,19 @@
           <w:szCs w:val="24"/>
         </w:rPr>
         <w:lastRenderedPageBreak/>
-        <w:t>of the output user’s computer’s processing power), for the code is mor</w:t>
-      </w:r>
-      <w:r>
-        <w:rPr>
-          <w:sz w:val="24"/>
-          <w:szCs w:val="24"/>
-        </w:rPr>
-        <w:t xml:space="preserve">e dependent on what one individual user has to say.  </w:t>
-      </w:r>
-    </w:p>
-    <w:p>
-      <w:pPr>
-        <w:numPr>
-          <w:ilvl w:val="0"/>
-          <w:numId w:val="2"/>
-        </w:numPr>
-        <w:tabs>
-          <w:tab w:val="left" w:pos="0"/>
-        </w:tabs>
-        <w:spacing w:after="0" w:line="244" w:lineRule="auto"/>
-        <w:ind w:right="118"/>
-      </w:pPr>
-      <w:r>
-        <w:rPr>
-          <w:sz w:val="24"/>
-          <w:szCs w:val="24"/>
-        </w:rPr>
-        <w:t>Design decisions on CSCI behavior in response to each input or condition, including actions the CSCI will perform, response times and other performance characteristics, description of physical systems m</w:t>
-      </w:r>
-      <w:r>
-        <w:rPr>
-          <w:sz w:val="24"/>
-          <w:szCs w:val="24"/>
-        </w:rPr>
-        <w:t xml:space="preserve">odeled, selected equations/algorithms/rules, and handling of </w:t>
-      </w:r>
-      <w:proofErr w:type="spellStart"/>
-      <w:r>
-        <w:rPr>
-          <w:sz w:val="24"/>
-          <w:szCs w:val="24"/>
-        </w:rPr>
-        <w:t>unallowed</w:t>
-      </w:r>
-      <w:proofErr w:type="spellEnd"/>
-      <w:r>
-        <w:rPr>
-          <w:sz w:val="24"/>
-          <w:szCs w:val="24"/>
-        </w:rPr>
-        <w:t xml:space="preserve"> inputs or conditions.</w:t>
-      </w:r>
-    </w:p>
-    <w:p>
-      <w:pPr>
-        <w:numPr>
-          <w:ilvl w:val="1"/>
-          <w:numId w:val="2"/>
-        </w:numPr>
-        <w:tabs>
-          <w:tab w:val="left" w:pos="0"/>
-        </w:tabs>
-        <w:spacing w:after="0" w:line="244" w:lineRule="auto"/>
-        <w:ind w:right="118"/>
-      </w:pPr>
-      <w:r>
-        <w:rPr>
-          <w:sz w:val="24"/>
-          <w:szCs w:val="24"/>
-        </w:rPr>
-        <w:t xml:space="preserve">The first algorithm will be the one already provided by Nicky Case. The second algorithm, Collective Happiness, will make polygons move to different places based </w:t>
-      </w:r>
-      <w:r>
-        <w:rPr>
-          <w:sz w:val="24"/>
-          <w:szCs w:val="24"/>
-        </w:rPr>
-        <w:t>on the amount of polygons surrounding them, as well as the relationship ratios the user has indicated. The calculations will be performed as soon as the user presses the enter button; however, the actual board itself will not ‘stop’ until all of the polygo</w:t>
-      </w:r>
-      <w:r>
-        <w:rPr>
-          <w:sz w:val="24"/>
-          <w:szCs w:val="24"/>
-        </w:rPr>
-        <w:t>ns are happy where they are.</w:t>
-      </w:r>
-    </w:p>
-    <w:p>
-      <w:pPr>
-        <w:numPr>
-          <w:ilvl w:val="1"/>
-          <w:numId w:val="2"/>
-        </w:numPr>
-        <w:tabs>
-          <w:tab w:val="left" w:pos="0"/>
-        </w:tabs>
-        <w:spacing w:after="0" w:line="244" w:lineRule="auto"/>
-        <w:ind w:right="118"/>
-      </w:pPr>
-      <w:r>
-        <w:rPr>
-          <w:sz w:val="24"/>
-          <w:szCs w:val="24"/>
-        </w:rPr>
-        <w:t xml:space="preserve">The sliders will not allow for any unpermitted inputs such as negative happiness relationships or relationships between nonexistent polygons (e.g. a star, diamond, </w:t>
-      </w:r>
-      <w:proofErr w:type="spellStart"/>
-      <w:r>
-        <w:rPr>
-          <w:sz w:val="24"/>
-          <w:szCs w:val="24"/>
-        </w:rPr>
-        <w:t>etc</w:t>
-      </w:r>
-      <w:proofErr w:type="spellEnd"/>
-      <w:r>
-        <w:rPr>
-          <w:sz w:val="24"/>
-          <w:szCs w:val="24"/>
-        </w:rPr>
-        <w:t>). If for whatever reason an error occurs during calculation</w:t>
-      </w:r>
-      <w:r>
-        <w:rPr>
-          <w:sz w:val="24"/>
-          <w:szCs w:val="24"/>
-        </w:rPr>
-        <w:t xml:space="preserve">, an error message will appear, stating what ill condition caused the error.  </w:t>
-      </w:r>
-    </w:p>
-    <w:p>
-      <w:pPr>
-        <w:numPr>
-          <w:ilvl w:val="0"/>
-          <w:numId w:val="2"/>
-        </w:numPr>
-        <w:tabs>
-          <w:tab w:val="left" w:pos="0"/>
-        </w:tabs>
-        <w:spacing w:after="0" w:line="244" w:lineRule="auto"/>
-        <w:ind w:right="118"/>
-      </w:pPr>
-      <w:r>
-        <w:rPr>
-          <w:sz w:val="24"/>
-          <w:szCs w:val="24"/>
-        </w:rPr>
-        <w:t xml:space="preserve">Design decisions on how databases/data files will appear to the user </w:t>
-      </w:r>
-      <w:hyperlink w:anchor="h.35nkun2">
-        <w:r>
-          <w:rPr>
-            <w:rStyle w:val="InternetLink"/>
-            <w:sz w:val="24"/>
-            <w:szCs w:val="24"/>
-          </w:rPr>
-          <w:t>(4.3.</w:t>
-        </w:r>
-      </w:hyperlink>
-      <w:hyperlink w:anchor="h.35nkun2">
-        <w:proofErr w:type="gramStart"/>
-        <w:r>
-          <w:rPr>
-            <w:rStyle w:val="InternetLink"/>
-            <w:sz w:val="24"/>
-            <w:szCs w:val="24"/>
-          </w:rPr>
-          <w:t>x</w:t>
-        </w:r>
-        <w:proofErr w:type="gramEnd"/>
-      </w:hyperlink>
-      <w:hyperlink w:anchor="h.35nkun2">
-        <w:r>
-          <w:rPr>
-            <w:rStyle w:val="InternetLink"/>
-            <w:sz w:val="24"/>
-            <w:szCs w:val="24"/>
-          </w:rPr>
-          <w:t xml:space="preserve"> </w:t>
-        </w:r>
-      </w:hyperlink>
-      <w:r>
-        <w:rPr>
-          <w:sz w:val="24"/>
-          <w:szCs w:val="24"/>
-        </w:rPr>
-        <w:t>of th</w:t>
-      </w:r>
-      <w:r>
-        <w:rPr>
-          <w:sz w:val="24"/>
-          <w:szCs w:val="24"/>
-        </w:rPr>
-        <w:t>is DID identifies topics to be considered in this description).  If part or all of this information is given in Database Design Descriptions (DBDDs), they may be referenced.</w:t>
-      </w:r>
-    </w:p>
-    <w:p>
-      <w:pPr>
-        <w:numPr>
-          <w:ilvl w:val="1"/>
-          <w:numId w:val="2"/>
-        </w:numPr>
-        <w:tabs>
-          <w:tab w:val="left" w:pos="0"/>
-        </w:tabs>
-        <w:spacing w:after="0" w:line="244" w:lineRule="auto"/>
-        <w:ind w:right="118"/>
-      </w:pPr>
-      <w:r>
-        <w:rPr>
-          <w:sz w:val="24"/>
-          <w:szCs w:val="24"/>
-        </w:rPr>
-        <w:t>Not applicable since the program is not storing any data from the user.</w:t>
-      </w:r>
-    </w:p>
-    <w:p>
-      <w:pPr>
-        <w:numPr>
-          <w:ilvl w:val="0"/>
-          <w:numId w:val="2"/>
-        </w:numPr>
-        <w:tabs>
-          <w:tab w:val="left" w:pos="0"/>
-        </w:tabs>
-        <w:spacing w:after="0"/>
-      </w:pPr>
-      <w:r>
-        <w:rPr>
-          <w:sz w:val="24"/>
-          <w:szCs w:val="24"/>
-        </w:rPr>
-        <w:t>Selected a</w:t>
-      </w:r>
-      <w:r>
-        <w:rPr>
-          <w:sz w:val="24"/>
-          <w:szCs w:val="24"/>
-        </w:rPr>
-        <w:t>pproach to meeting safety, security, and privacy requirements.</w:t>
-      </w:r>
-    </w:p>
-    <w:p>
-      <w:pPr>
-        <w:numPr>
-          <w:ilvl w:val="1"/>
-          <w:numId w:val="2"/>
-        </w:numPr>
-        <w:tabs>
-          <w:tab w:val="left" w:pos="0"/>
-        </w:tabs>
-        <w:spacing w:after="0"/>
-      </w:pPr>
-      <w:r>
-        <w:rPr>
-          <w:sz w:val="24"/>
-          <w:szCs w:val="24"/>
-        </w:rPr>
-        <w:t>Not applicable since The Parable of The Polygons does not use/collect any sensitive user data.</w:t>
-      </w:r>
-    </w:p>
-    <w:p>
-      <w:pPr>
-        <w:numPr>
-          <w:ilvl w:val="0"/>
-          <w:numId w:val="2"/>
-        </w:numPr>
-        <w:tabs>
-          <w:tab w:val="left" w:pos="0"/>
-        </w:tabs>
-        <w:spacing w:after="0" w:line="244" w:lineRule="auto"/>
-        <w:ind w:right="117"/>
-      </w:pPr>
-      <w:r>
-        <w:rPr>
-          <w:sz w:val="24"/>
-          <w:szCs w:val="24"/>
-        </w:rPr>
-        <w:t>Other CSCI-wide design decisions made in response to requirements, such as selected approach to pr</w:t>
-      </w:r>
-      <w:r>
-        <w:rPr>
-          <w:sz w:val="24"/>
-          <w:szCs w:val="24"/>
-        </w:rPr>
-        <w:t>oviding required flexibility, availability, and maintainability.</w:t>
-      </w:r>
-    </w:p>
-    <w:p>
-      <w:pPr>
-        <w:numPr>
-          <w:ilvl w:val="1"/>
-          <w:numId w:val="2"/>
-        </w:numPr>
-        <w:tabs>
-          <w:tab w:val="left" w:pos="0"/>
-        </w:tabs>
-        <w:spacing w:after="0" w:line="244" w:lineRule="auto"/>
-        <w:ind w:right="117"/>
-      </w:pPr>
-      <w:r>
-        <w:rPr>
-          <w:sz w:val="24"/>
-          <w:szCs w:val="24"/>
-        </w:rPr>
-        <w:t xml:space="preserve">The code shall be available to all via GitHub, and the code will work on </w:t>
-      </w:r>
-      <w:proofErr w:type="spellStart"/>
-      <w:r>
-        <w:rPr>
-          <w:sz w:val="24"/>
-          <w:szCs w:val="24"/>
-        </w:rPr>
-        <w:t>FireFox</w:t>
-      </w:r>
-      <w:proofErr w:type="spellEnd"/>
-      <w:r>
-        <w:rPr>
-          <w:sz w:val="24"/>
-          <w:szCs w:val="24"/>
-        </w:rPr>
-        <w:t xml:space="preserve">, Internet Explorer, and Chrome. </w:t>
-      </w:r>
-    </w:p>
-    <w:p>
-      <w:pPr>
-        <w:pStyle w:val="Heading1"/>
-        <w:numPr>
-          <w:ilvl w:val="8"/>
-          <w:numId w:val="1"/>
-        </w:numPr>
-        <w:spacing w:before="0"/>
-      </w:pPr>
-      <w:bookmarkStart w:id="7" w:name="h.1t3h5sf"/>
-      <w:bookmarkEnd w:id="7"/>
-      <w:r>
-        <w:rPr>
-          <w:sz w:val="28"/>
-          <w:szCs w:val="28"/>
-        </w:rPr>
-        <w:t>CSCI architectural design</w:t>
-      </w:r>
-    </w:p>
-    <w:p>
-      <w:pPr>
-        <w:tabs>
-          <w:tab w:val="left" w:pos="361"/>
-        </w:tabs>
-        <w:spacing w:before="72" w:after="200" w:line="244" w:lineRule="auto"/>
-        <w:ind w:left="100" w:right="117"/>
-      </w:pPr>
-      <w:r>
-        <w:rPr>
-          <w:sz w:val="24"/>
-          <w:szCs w:val="24"/>
-        </w:rPr>
-        <w:t>This section shall be divided into the following pa</w:t>
-      </w:r>
-      <w:r>
-        <w:rPr>
-          <w:sz w:val="24"/>
-          <w:szCs w:val="24"/>
-        </w:rPr>
-        <w:t>ragraphs to describe the CSCI architectural design.  If part or all of the design depends upon system states or modes, this dependency shall be indicated.  If design information falls into more than one paragraph, it may be presented once and referenced fr</w:t>
-      </w:r>
-      <w:r>
-        <w:rPr>
-          <w:sz w:val="24"/>
-          <w:szCs w:val="24"/>
-        </w:rPr>
-        <w:t>om the other paragraphs.  Design conventions needed to understand the design shall be presented or referenced.</w:t>
-      </w:r>
-    </w:p>
-    <w:p>
-      <w:pPr>
-        <w:pStyle w:val="Heading2"/>
-        <w:numPr>
-          <w:ilvl w:val="8"/>
-          <w:numId w:val="1"/>
-        </w:numPr>
-        <w:spacing w:before="0" w:after="0"/>
-      </w:pPr>
-      <w:bookmarkStart w:id="8" w:name="h.4d34og8"/>
-      <w:bookmarkEnd w:id="8"/>
-      <w:r>
-        <w:t>CSCI components</w:t>
-      </w:r>
-    </w:p>
-    <w:p>
-      <w:pPr>
-        <w:numPr>
-          <w:ilvl w:val="0"/>
-          <w:numId w:val="3"/>
-        </w:numPr>
-        <w:tabs>
-          <w:tab w:val="left" w:pos="0"/>
-        </w:tabs>
-        <w:spacing w:after="0" w:line="244" w:lineRule="auto"/>
-        <w:ind w:right="117"/>
-      </w:pPr>
-      <w:r>
-        <w:rPr>
-          <w:sz w:val="24"/>
-          <w:szCs w:val="24"/>
-        </w:rPr>
-        <w:t>Software Units that make up the CSCI</w:t>
-      </w:r>
-    </w:p>
-    <w:p>
-      <w:pPr>
-        <w:numPr>
-          <w:ilvl w:val="1"/>
-          <w:numId w:val="3"/>
-        </w:numPr>
-        <w:tabs>
-          <w:tab w:val="left" w:pos="0"/>
-        </w:tabs>
-        <w:spacing w:after="0" w:line="244" w:lineRule="auto"/>
-        <w:ind w:right="117"/>
-      </w:pPr>
-      <w:r>
-        <w:rPr>
-          <w:sz w:val="24"/>
-          <w:szCs w:val="24"/>
-        </w:rPr>
-        <w:t>The Graph</w:t>
-      </w:r>
-    </w:p>
-    <w:p>
-      <w:pPr>
-        <w:numPr>
-          <w:ilvl w:val="1"/>
-          <w:numId w:val="3"/>
-        </w:numPr>
-        <w:tabs>
-          <w:tab w:val="left" w:pos="0"/>
-        </w:tabs>
-        <w:spacing w:after="0" w:line="244" w:lineRule="auto"/>
-        <w:ind w:right="117"/>
-      </w:pPr>
-      <w:r>
-        <w:rPr>
-          <w:sz w:val="24"/>
-          <w:szCs w:val="24"/>
-        </w:rPr>
-        <w:t>The Sliders</w:t>
-      </w:r>
-    </w:p>
-    <w:p>
-      <w:pPr>
-        <w:numPr>
-          <w:ilvl w:val="1"/>
-          <w:numId w:val="3"/>
-        </w:numPr>
-        <w:tabs>
-          <w:tab w:val="left" w:pos="0"/>
-        </w:tabs>
-        <w:spacing w:after="0" w:line="244" w:lineRule="auto"/>
-        <w:ind w:right="117"/>
-      </w:pPr>
-      <w:r>
-        <w:rPr>
-          <w:sz w:val="24"/>
-          <w:szCs w:val="24"/>
-        </w:rPr>
-        <w:t>The Polygon Grid</w:t>
-      </w:r>
-    </w:p>
-    <w:p>
-      <w:pPr>
-        <w:numPr>
-          <w:ilvl w:val="0"/>
-          <w:numId w:val="3"/>
-        </w:numPr>
-        <w:tabs>
-          <w:tab w:val="left" w:pos="0"/>
-        </w:tabs>
-        <w:spacing w:after="0" w:line="244" w:lineRule="auto"/>
-        <w:ind w:right="119"/>
-      </w:pPr>
-      <w:r>
-        <w:rPr>
-          <w:sz w:val="24"/>
-          <w:szCs w:val="24"/>
-        </w:rPr>
-        <w:t>Relationship between units</w:t>
-      </w:r>
-    </w:p>
-    <w:p>
-      <w:pPr>
-        <w:numPr>
-          <w:ilvl w:val="1"/>
-          <w:numId w:val="3"/>
-        </w:numPr>
-        <w:tabs>
-          <w:tab w:val="left" w:pos="0"/>
-        </w:tabs>
-        <w:spacing w:after="0" w:line="244" w:lineRule="auto"/>
-        <w:ind w:right="119"/>
-      </w:pPr>
-      <w:r>
-        <w:rPr>
-          <w:sz w:val="24"/>
-          <w:szCs w:val="24"/>
-        </w:rPr>
-        <w:t xml:space="preserve">The sliders dictate the ratio of every polygon on the grid and how they will sort themselves when the simulation is started. </w:t>
-      </w:r>
-    </w:p>
-    <w:p>
-      <w:pPr>
-        <w:numPr>
-          <w:ilvl w:val="0"/>
-          <w:numId w:val="3"/>
-        </w:numPr>
-        <w:tabs>
-          <w:tab w:val="left" w:pos="0"/>
-        </w:tabs>
-        <w:spacing w:after="0" w:line="244" w:lineRule="auto"/>
-        <w:ind w:right="117"/>
-      </w:pPr>
-      <w:bookmarkStart w:id="9" w:name="h.aga9im2smxdf"/>
-      <w:bookmarkEnd w:id="9"/>
-      <w:r>
-        <w:rPr>
-          <w:sz w:val="24"/>
-          <w:szCs w:val="24"/>
-        </w:rPr>
-        <w:lastRenderedPageBreak/>
-        <w:t>Purpose of each software unit</w:t>
-      </w:r>
-    </w:p>
-    <w:p>
-      <w:pPr>
-        <w:numPr>
-          <w:ilvl w:val="1"/>
-          <w:numId w:val="3"/>
-        </w:numPr>
-        <w:tabs>
-          <w:tab w:val="left" w:pos="0"/>
-        </w:tabs>
-        <w:spacing w:after="0" w:line="244" w:lineRule="auto"/>
-        <w:ind w:right="117"/>
-      </w:pPr>
-      <w:bookmarkStart w:id="10" w:name="h.jpbn5hx0b6di"/>
-      <w:bookmarkEnd w:id="10"/>
-      <w:r>
-        <w:rPr>
-          <w:sz w:val="24"/>
-          <w:szCs w:val="24"/>
-        </w:rPr>
-        <w:t>The Graph</w:t>
-      </w:r>
-    </w:p>
-    <w:p>
-      <w:pPr>
-        <w:numPr>
-          <w:ilvl w:val="2"/>
-          <w:numId w:val="3"/>
-        </w:numPr>
-        <w:tabs>
-          <w:tab w:val="left" w:pos="0"/>
-        </w:tabs>
-        <w:spacing w:after="0" w:line="244" w:lineRule="auto"/>
-        <w:ind w:right="117"/>
-      </w:pPr>
-      <w:bookmarkStart w:id="11" w:name="h.xrs9ufoq2lrd"/>
-      <w:bookmarkEnd w:id="11"/>
-      <w:r>
-        <w:rPr>
-          <w:sz w:val="24"/>
-          <w:szCs w:val="24"/>
-        </w:rPr>
-        <w:t>Display segregation versus time for the simulation</w:t>
-      </w:r>
-    </w:p>
-    <w:p>
-      <w:pPr>
-        <w:numPr>
-          <w:ilvl w:val="1"/>
-          <w:numId w:val="3"/>
-        </w:numPr>
-        <w:tabs>
-          <w:tab w:val="left" w:pos="0"/>
-        </w:tabs>
-        <w:spacing w:after="0" w:line="244" w:lineRule="auto"/>
-        <w:ind w:right="117"/>
-      </w:pPr>
-      <w:bookmarkStart w:id="12" w:name="h.kr0om28inwuo"/>
-      <w:bookmarkEnd w:id="12"/>
-      <w:r>
-        <w:rPr>
-          <w:sz w:val="24"/>
-          <w:szCs w:val="24"/>
-        </w:rPr>
-        <w:t>The Sliders</w:t>
-      </w:r>
-    </w:p>
-    <w:p>
-      <w:pPr>
-        <w:numPr>
-          <w:ilvl w:val="2"/>
-          <w:numId w:val="3"/>
-        </w:numPr>
-        <w:tabs>
-          <w:tab w:val="left" w:pos="0"/>
-        </w:tabs>
-        <w:spacing w:after="0" w:line="244" w:lineRule="auto"/>
-        <w:ind w:right="117"/>
-      </w:pPr>
-      <w:bookmarkStart w:id="13" w:name="h.tazeyc3le5wf"/>
-      <w:bookmarkEnd w:id="13"/>
-      <w:r>
-        <w:rPr>
-          <w:sz w:val="24"/>
-          <w:szCs w:val="24"/>
-        </w:rPr>
-        <w:t xml:space="preserve">Allow the user to select </w:t>
-      </w:r>
-      <w:r>
-        <w:rPr>
-          <w:sz w:val="24"/>
-          <w:szCs w:val="24"/>
-        </w:rPr>
-        <w:t>different ratios for each polygon</w:t>
-      </w:r>
-    </w:p>
-    <w:p>
-      <w:pPr>
-        <w:numPr>
-          <w:ilvl w:val="2"/>
-          <w:numId w:val="3"/>
-        </w:numPr>
-        <w:tabs>
-          <w:tab w:val="left" w:pos="0"/>
-        </w:tabs>
-        <w:spacing w:after="0" w:line="244" w:lineRule="auto"/>
-        <w:ind w:right="117"/>
-      </w:pPr>
-      <w:bookmarkStart w:id="14" w:name="h.g7v6pc5u9wgj"/>
-      <w:bookmarkEnd w:id="14"/>
-      <w:r>
-        <w:rPr>
-          <w:sz w:val="24"/>
-          <w:szCs w:val="24"/>
-        </w:rPr>
-        <w:t>Allow the user to select how the polygons will segregate themselves</w:t>
-      </w:r>
-    </w:p>
-    <w:p>
-      <w:pPr>
-        <w:numPr>
-          <w:ilvl w:val="1"/>
-          <w:numId w:val="3"/>
-        </w:numPr>
-        <w:tabs>
-          <w:tab w:val="left" w:pos="0"/>
-        </w:tabs>
-        <w:spacing w:after="0" w:line="244" w:lineRule="auto"/>
-        <w:ind w:right="117"/>
-      </w:pPr>
-      <w:bookmarkStart w:id="15" w:name="h.j45s5h3e3rhf"/>
-      <w:bookmarkEnd w:id="15"/>
-      <w:r>
-        <w:rPr>
-          <w:sz w:val="24"/>
-          <w:szCs w:val="24"/>
-        </w:rPr>
-        <w:t>The Polygon Grid</w:t>
-      </w:r>
-    </w:p>
-    <w:p>
-      <w:pPr>
-        <w:numPr>
-          <w:ilvl w:val="2"/>
-          <w:numId w:val="3"/>
-        </w:numPr>
-        <w:tabs>
-          <w:tab w:val="left" w:pos="0"/>
-        </w:tabs>
-        <w:spacing w:after="0" w:line="244" w:lineRule="auto"/>
-        <w:ind w:right="117"/>
-      </w:pPr>
-      <w:bookmarkStart w:id="16" w:name="h.17dp8vu"/>
-      <w:bookmarkEnd w:id="16"/>
-      <w:r>
-        <w:rPr>
-          <w:sz w:val="24"/>
-          <w:szCs w:val="24"/>
-        </w:rPr>
-        <w:t>Display the results and the segregation in real time</w:t>
-      </w:r>
-    </w:p>
-    <w:p>
-      <w:pPr>
-        <w:numPr>
-          <w:ilvl w:val="0"/>
-          <w:numId w:val="3"/>
-        </w:numPr>
-        <w:tabs>
-          <w:tab w:val="left" w:pos="0"/>
-        </w:tabs>
-        <w:spacing w:after="0" w:line="244" w:lineRule="auto"/>
-        <w:ind w:right="117"/>
-      </w:pPr>
-      <w:r>
-        <w:rPr>
-          <w:sz w:val="24"/>
-          <w:szCs w:val="24"/>
-        </w:rPr>
-        <w:t>Software Unit Development Status</w:t>
-      </w:r>
-    </w:p>
-    <w:p>
-      <w:pPr>
-        <w:numPr>
-          <w:ilvl w:val="1"/>
-          <w:numId w:val="3"/>
-        </w:numPr>
-        <w:tabs>
-          <w:tab w:val="left" w:pos="0"/>
-        </w:tabs>
-        <w:spacing w:after="0" w:line="244" w:lineRule="auto"/>
-        <w:ind w:right="117"/>
-      </w:pPr>
-      <w:r>
-        <w:rPr>
-          <w:sz w:val="24"/>
-          <w:szCs w:val="24"/>
-        </w:rPr>
-        <w:t>The Graph</w:t>
-      </w:r>
-    </w:p>
-    <w:p>
-      <w:pPr>
-        <w:numPr>
-          <w:ilvl w:val="2"/>
-          <w:numId w:val="3"/>
-        </w:numPr>
-        <w:tabs>
-          <w:tab w:val="left" w:pos="0"/>
-        </w:tabs>
-        <w:spacing w:after="0" w:line="244" w:lineRule="auto"/>
-        <w:ind w:right="117"/>
-      </w:pPr>
-      <w:r>
-        <w:rPr>
-          <w:sz w:val="24"/>
-          <w:szCs w:val="24"/>
-        </w:rPr>
-        <w:t>Base implementation exists, needs to be u</w:t>
-      </w:r>
-      <w:r>
-        <w:rPr>
-          <w:sz w:val="24"/>
-          <w:szCs w:val="24"/>
-        </w:rPr>
-        <w:t>pdated to support new polygon</w:t>
-      </w:r>
-    </w:p>
-    <w:p>
-      <w:pPr>
-        <w:numPr>
-          <w:ilvl w:val="1"/>
-          <w:numId w:val="3"/>
-        </w:numPr>
-        <w:tabs>
-          <w:tab w:val="left" w:pos="0"/>
-        </w:tabs>
-        <w:spacing w:after="0" w:line="244" w:lineRule="auto"/>
-        <w:ind w:right="117"/>
-      </w:pPr>
-      <w:r>
-        <w:rPr>
-          <w:sz w:val="24"/>
-          <w:szCs w:val="24"/>
-        </w:rPr>
-        <w:t>The Sliders</w:t>
-      </w:r>
-    </w:p>
-    <w:p>
-      <w:pPr>
-        <w:numPr>
-          <w:ilvl w:val="2"/>
-          <w:numId w:val="3"/>
-        </w:numPr>
-        <w:tabs>
-          <w:tab w:val="left" w:pos="0"/>
-        </w:tabs>
-        <w:spacing w:after="0" w:line="244" w:lineRule="auto"/>
-        <w:ind w:right="117"/>
-      </w:pPr>
-      <w:r>
-        <w:rPr>
-          <w:sz w:val="24"/>
-          <w:szCs w:val="24"/>
-        </w:rPr>
-        <w:t>Base implementation exists, needs to be updated to support new polygon</w:t>
-      </w:r>
-    </w:p>
-    <w:p>
-      <w:pPr>
-        <w:numPr>
-          <w:ilvl w:val="2"/>
-          <w:numId w:val="3"/>
-        </w:numPr>
-        <w:tabs>
-          <w:tab w:val="left" w:pos="0"/>
-        </w:tabs>
-        <w:spacing w:after="0" w:line="244" w:lineRule="auto"/>
-        <w:ind w:right="117"/>
-      </w:pPr>
-      <w:r>
-        <w:rPr>
-          <w:sz w:val="24"/>
-          <w:szCs w:val="24"/>
-        </w:rPr>
-        <w:t xml:space="preserve">The segregation slider will be implemented from </w:t>
-      </w:r>
-      <w:proofErr w:type="spellStart"/>
-      <w:r>
-        <w:rPr>
-          <w:sz w:val="24"/>
-          <w:szCs w:val="24"/>
-        </w:rPr>
-        <w:t>scatch</w:t>
-      </w:r>
-      <w:proofErr w:type="spellEnd"/>
-    </w:p>
-    <w:p>
-      <w:pPr>
-        <w:numPr>
-          <w:ilvl w:val="1"/>
-          <w:numId w:val="3"/>
-        </w:numPr>
-        <w:tabs>
-          <w:tab w:val="left" w:pos="0"/>
-        </w:tabs>
-        <w:spacing w:after="0" w:line="244" w:lineRule="auto"/>
-        <w:ind w:right="117"/>
-      </w:pPr>
-      <w:r>
-        <w:rPr>
-          <w:sz w:val="24"/>
-          <w:szCs w:val="24"/>
-        </w:rPr>
-        <w:t>The Polygon Grid</w:t>
-      </w:r>
-    </w:p>
-    <w:p>
-      <w:pPr>
-        <w:numPr>
-          <w:ilvl w:val="2"/>
-          <w:numId w:val="3"/>
-        </w:numPr>
-        <w:tabs>
-          <w:tab w:val="left" w:pos="0"/>
-        </w:tabs>
-        <w:spacing w:after="0" w:line="244" w:lineRule="auto"/>
-        <w:ind w:right="117"/>
-      </w:pPr>
-      <w:r>
-        <w:rPr>
-          <w:sz w:val="24"/>
-          <w:szCs w:val="24"/>
-        </w:rPr>
-        <w:t>Base implementation exists, needs to be updated to support new polygon</w:t>
-      </w:r>
-    </w:p>
-    <w:p>
-      <w:pPr>
-        <w:pStyle w:val="Heading2"/>
-        <w:numPr>
-          <w:ilvl w:val="8"/>
-          <w:numId w:val="6"/>
-        </w:numPr>
-        <w:spacing w:before="0" w:after="0"/>
-      </w:pPr>
-      <w:bookmarkStart w:id="17" w:name="h.3rdcrjn"/>
-      <w:bookmarkEnd w:id="17"/>
-      <w:r>
-        <w:t>Concept of execution</w:t>
-      </w:r>
-    </w:p>
-    <w:p>
-      <w:pPr>
-        <w:tabs>
-          <w:tab w:val="left" w:pos="721"/>
-        </w:tabs>
+        <w:t>Polygons” of what our intended board should look like, except instead of green pentagons, it will include/be adjusted for red circles:</w:t>
+      </w:r>
+    </w:p>
+    <w:p>
+      <w:pPr>
         <w:spacing w:after="200" w:line="244" w:lineRule="auto"/>
         <w:ind w:left="119" w:right="117"/>
       </w:pPr>
       <w:r>
         <w:rPr>
-          <w:sz w:val="24"/>
-          <w:szCs w:val="24"/>
-        </w:rPr>
-        <w:t>The user will load the webpage and adjust the sliders depending on what simulation will be run. They will be able to adjust how many of each polygon is on the grid and to what degree they will segregate themselves. After the sliders ar</w:t>
-      </w:r>
-      <w:r>
-        <w:rPr>
-          <w:sz w:val="24"/>
-          <w:szCs w:val="24"/>
-        </w:rPr>
-        <w:t xml:space="preserve">e adjusted the user can then start the simulation when the polygons will begin sorting themselves in real-time while the graph updates. </w:t>
-      </w:r>
-    </w:p>
-    <w:p>
-      <w:pPr>
-        <w:pStyle w:val="Heading2"/>
-        <w:numPr>
-          <w:ilvl w:val="8"/>
-          <w:numId w:val="6"/>
-        </w:numPr>
-        <w:spacing w:before="0" w:after="0"/>
-      </w:pPr>
-      <w:bookmarkStart w:id="18" w:name="h.26in1rg"/>
-      <w:bookmarkEnd w:id="18"/>
-      <w:r>
-        <w:t>Interface design</w:t>
-      </w:r>
-    </w:p>
-    <w:p>
-      <w:pPr>
-        <w:tabs>
-          <w:tab w:val="left" w:pos="722"/>
-        </w:tabs>
-        <w:spacing w:after="200" w:line="242" w:lineRule="auto"/>
-        <w:ind w:left="119" w:right="116"/>
-      </w:pPr>
-      <w:r>
-        <w:rPr>
-          <w:sz w:val="24"/>
-          <w:szCs w:val="24"/>
-        </w:rPr>
-        <w:t xml:space="preserve">The interface provided by the project shall </w:t>
-      </w:r>
-      <w:r>
-        <w:rPr>
-          <w:sz w:val="24"/>
-          <w:szCs w:val="24"/>
-        </w:rPr>
-        <w:t xml:space="preserve">be mostly based off Nicky Case and </w:t>
-      </w:r>
-      <w:proofErr w:type="gramStart"/>
-      <w:r>
-        <w:rPr>
-          <w:sz w:val="24"/>
-          <w:szCs w:val="24"/>
-        </w:rPr>
-        <w:t>Vi</w:t>
-      </w:r>
-      <w:proofErr w:type="gramEnd"/>
-      <w:r>
-        <w:rPr>
-          <w:sz w:val="24"/>
-          <w:szCs w:val="24"/>
-        </w:rPr>
-        <w:t xml:space="preserve"> Hart’s</w:t>
-      </w:r>
-      <w:r>
-        <w:rPr>
-          <w:sz w:val="24"/>
-          <w:szCs w:val="24"/>
-        </w:rPr>
-        <w:t xml:space="preserve"> existing “Parable of the </w:t>
-      </w:r>
-      <w:r>
-        <w:rPr>
-          <w:sz w:val="24"/>
-          <w:szCs w:val="24"/>
-        </w:rPr>
-        <w:t>Polygons” platform. As such, similar data elements and structures will be developed as our design builds on what was already available. The subsequent interface/interfacing entities are devised from requirements and intended design plans.</w:t>
-      </w:r>
-    </w:p>
-    <w:p>
-      <w:pPr>
-        <w:pStyle w:val="Heading3"/>
-        <w:numPr>
-          <w:ilvl w:val="8"/>
-          <w:numId w:val="6"/>
-        </w:numPr>
-        <w:spacing w:before="0"/>
-      </w:pPr>
-      <w:bookmarkStart w:id="19" w:name="h.lnxbz9"/>
-      <w:bookmarkEnd w:id="19"/>
-      <w:r>
-        <w:rPr>
-          <w:sz w:val="28"/>
-          <w:szCs w:val="28"/>
-        </w:rPr>
-        <w:t>Interface identif</w:t>
-      </w:r>
-      <w:r>
-        <w:rPr>
-          <w:sz w:val="28"/>
-          <w:szCs w:val="28"/>
-        </w:rPr>
-        <w:t>ication and diagrams</w:t>
-      </w:r>
-      <w:r>
-        <w:br/>
-      </w:r>
-    </w:p>
-    <w:p>
-      <w:pPr>
-        <w:spacing w:after="200" w:line="242" w:lineRule="auto"/>
-        <w:ind w:left="119" w:right="117"/>
-      </w:pPr>
-      <w:r>
-        <w:rPr>
-          <w:sz w:val="24"/>
-          <w:szCs w:val="24"/>
-        </w:rPr>
-        <w:t>The project shall contain the following interfaces: a polygon simulation board with the 3 required shapes, the required radio buttons (3) to specify which algorithm to implement on the board, and a 3-sided slider to accommodate each i</w:t>
-      </w:r>
-      <w:r>
-        <w:rPr>
-          <w:sz w:val="24"/>
-          <w:szCs w:val="24"/>
-        </w:rPr>
-        <w:t xml:space="preserve">ndividual shapes’ biases. The redesigned polygon board should be almost identical to the existing board but with a third shape (red circle) included. The board will be a configuration item within the interface it is placed in, and be based on </w:t>
-      </w:r>
-      <w:r>
-        <w:rPr>
-          <w:sz w:val="24"/>
-          <w:szCs w:val="24"/>
-        </w:rPr>
-        <w:t>the</w:t>
-      </w:r>
-      <w:r>
-        <w:rPr>
-          <w:sz w:val="24"/>
-          <w:szCs w:val="24"/>
-        </w:rPr>
-        <w:t xml:space="preserve"> </w:t>
-      </w:r>
-      <w:r>
-        <w:rPr>
-          <w:sz w:val="24"/>
-          <w:szCs w:val="24"/>
-        </w:rPr>
-        <w:t>original “Parable of the Polygons” game board design. Here is a sample screenshot taken from Duncan McDougall’s pentagon remix of “Parable of the Polygons” of what our intended board should look like, except instead of green pentagons, it will include/be a</w:t>
-      </w:r>
-      <w:r>
-        <w:rPr>
-          <w:sz w:val="24"/>
-          <w:szCs w:val="24"/>
-        </w:rPr>
-        <w:t>djusted for red circles:</w:t>
-      </w:r>
-    </w:p>
-    <w:p>
-      <w:pPr>
-        <w:spacing w:after="200" w:line="244" w:lineRule="auto"/>
-        <w:ind w:left="119" w:right="117"/>
-      </w:pPr>
-      <w:r>
-        <w:rPr>
           <w:noProof/>
           <w:lang w:bidi="ar-SA"/>
         </w:rPr>
-        <w:lastRenderedPageBreak/>
         <w:drawing>
           <wp:inline distT="114300" distB="114300" distL="114300" distR="114300">
             <wp:extent cx="5943600" cy="3492500"/>
@@ -3005,21 +2863,7 @@
           <w:sz w:val="24"/>
           <w:szCs w:val="24"/>
         </w:rPr>
-        <w:t>The custom made radio buttons shall be a configuration item of simple buttons placed near the simulated polygon board interface. There shall be 3 radio buttons each matching an according algorithm as previously outlined within th</w:t>
-      </w:r>
-      <w:r>
-        <w:rPr>
-          <w:sz w:val="24"/>
-          <w:szCs w:val="24"/>
-        </w:rPr>
-        <w:t>e requirements: default, collective happiness, and optimized algorithms. Note: only one radio button shall be selected at a given time, meaning only one algorithm may be implemented per simulation. The following design shall roughly depict the interface it</w:t>
-      </w:r>
-      <w:r>
-        <w:rPr>
-          <w:sz w:val="24"/>
-          <w:szCs w:val="24"/>
-        </w:rPr>
-        <w:t>em holding the suggested radio buttons:</w:t>
+        <w:t>The custom made radio buttons shall be a configuration item of simple buttons placed near the simulated polygon board interface. There shall be 3 radio buttons each matching an according algorithm as previously outlined within the requirements: default, collective happiness, and optimized algorithms. Note: only one radio button shall be selected at a given time, meaning only one algorithm may be implemented per simulation. The following design shall roughly depict the interface item holding the suggested radio buttons:</w:t>
       </w:r>
     </w:p>
     <w:p>
@@ -3082,14 +2926,7 @@
           <w:sz w:val="24"/>
           <w:szCs w:val="24"/>
         </w:rPr>
-        <w:t>The custom made slider shall be comprised of 3 separate bias slides called Red-Blue Bias, Red-Yellow Bias, and Blue-Yellow Bias. Each of these slides will be configurable upon mouse click-slide (similar to the slid</w:t>
-      </w:r>
-      <w:r>
-        <w:rPr>
-          <w:sz w:val="24"/>
-          <w:szCs w:val="24"/>
-        </w:rPr>
-        <w:t>es existing in the original “Parable of the Polygons”), and shall be a configuration item in an interface near the simulated polygon board. The custom 3-sided slider will look similar to the design below:</w:t>
+        <w:t>The custom made slider shall be comprised of 3 separate bias slides called Red-Blue Bias, Red-Yellow Bias, and Blue-Yellow Bias. Each of these slides will be configurable upon mouse click-slide (similar to the slides existing in the original “Parable of the Polygons”), and shall be a configuration item in an interface near the simulated polygon board. The custom 3-sided slider will look similar to the design below:</w:t>
       </w:r>
     </w:p>
     <w:p>
@@ -3162,8 +2999,8 @@
         </w:numPr>
         <w:spacing w:before="0"/>
       </w:pPr>
-      <w:bookmarkStart w:id="20" w:name="h.35nkun2"/>
-      <w:bookmarkEnd w:id="20"/>
+      <w:bookmarkStart w:id="21" w:name="h.35nkun2"/>
+      <w:bookmarkEnd w:id="21"/>
       <w:r>
         <w:rPr>
           <w:sz w:val="28"/>
@@ -3188,21 +3025,7 @@
           <w:sz w:val="24"/>
           <w:szCs w:val="24"/>
         </w:rPr>
-        <w:t xml:space="preserve"> For </w:t>
-      </w:r>
-      <w:r>
-        <w:rPr>
-          <w:sz w:val="24"/>
-          <w:szCs w:val="24"/>
-        </w:rPr>
-        <w:t>the polygon simulated board, the user should be to click and drag any of the shapes within it to any available sections of the board. Likewise, the polygons within the board should respond to its according surroundings based on their respective shape biase</w:t>
-      </w:r>
-      <w:r>
-        <w:rPr>
-          <w:sz w:val="24"/>
-          <w:szCs w:val="24"/>
-        </w:rPr>
-        <w:t xml:space="preserve">s. All functioning and mechanics should operate almost exactly how </w:t>
+        <w:t xml:space="preserve"> For the polygon simulated board, the user should be to click and drag any of the shapes within it to any available sections of the board. Likewise, the polygons within the board should respond to its according surroundings based on their respective shape biases. All functioning and mechanics should operate almost exactly how </w:t>
       </w:r>
       <w:r>
         <w:rPr>
@@ -3216,14 +3039,7 @@
           <w:sz w:val="24"/>
           <w:szCs w:val="24"/>
         </w:rPr>
-        <w:t xml:space="preserve"> original “Parable of the Polygons” game board does. Thus, the board interface must implement real-time data transfer of the appropriate polygon data elements: circles, triangle</w:t>
-      </w:r>
-      <w:r>
-        <w:rPr>
-          <w:sz w:val="24"/>
-          <w:szCs w:val="24"/>
-        </w:rPr>
-        <w:t>s, squares.</w:t>
+        <w:t xml:space="preserve"> original “Parable of the Polygons” game board does. Thus, the board interface must implement real-time data transfer of the appropriate polygon data elements: circles, triangles, squares.</w:t>
       </w:r>
     </w:p>
     <w:p>
@@ -3253,14 +3069,7 @@
           <w:sz w:val="24"/>
           <w:szCs w:val="24"/>
         </w:rPr>
-        <w:t xml:space="preserve"> stated above, the user should be able to select only one radio button (algorithm) at a time while performing a simulation on the polygon board. The “default” algorithm shal</w:t>
-      </w:r>
-      <w:r>
-        <w:rPr>
-          <w:sz w:val="24"/>
-          <w:szCs w:val="24"/>
-        </w:rPr>
-        <w:t xml:space="preserve">l be used by default when the interface is first created and thereafter changed by the user according to </w:t>
+        <w:t xml:space="preserve"> stated above, the user should be able to select only one radio button (algorithm) at a time while performing a simulation on the polygon board. The “default” algorithm shall be used by default when the interface is first created and thereafter changed by the user according to </w:t>
       </w:r>
       <w:r>
         <w:rPr>
@@ -3269,21 +3078,12 @@
         </w:rPr>
         <w:t>their</w:t>
       </w:r>
-      <w:bookmarkStart w:id="21" w:name="_GoBack"/>
-      <w:bookmarkEnd w:id="21"/>
-      <w:r>
-        <w:rPr>
-          <w:sz w:val="24"/>
-          <w:szCs w:val="24"/>
-        </w:rPr>
-        <w:t xml:space="preserve"> preference. The interface using the radio buttons must use storage-and-retrieval of data when assigning the appropriate algorithm for a given s</w:t>
-      </w:r>
-      <w:r>
-        <w:rPr>
-          <w:sz w:val="24"/>
-          <w:szCs w:val="24"/>
-        </w:rPr>
-        <w:t>imulation.</w:t>
+      <w:r>
+        <w:rPr>
+          <w:sz w:val="24"/>
+          <w:szCs w:val="24"/>
+        </w:rPr>
+        <w:t xml:space="preserve"> preference. The interface using the radio buttons must use storage-and-retrieval of data when assigning the appropriate algorithm for a given simulation.</w:t>
       </w:r>
     </w:p>
     <w:p>
@@ -3307,21 +3107,7 @@
           <w:szCs w:val="24"/>
         </w:rPr>
         <w:lastRenderedPageBreak/>
-        <w:t>slider diagram from 4.3.1. By default, the interface of the slid</w:t>
-      </w:r>
-      <w:r>
-        <w:rPr>
-          <w:sz w:val="24"/>
-          <w:szCs w:val="24"/>
-        </w:rPr>
-        <w:t>er shall initialize all biases to 50% and thereafter change accordingly as the user manipulates such ratios. The interface of the custom slider will use real-time data transfer to affect the different shapes’ bias and affect happiness within the board stat</w:t>
-      </w:r>
-      <w:r>
-        <w:rPr>
-          <w:sz w:val="24"/>
-          <w:szCs w:val="24"/>
-        </w:rPr>
-        <w:t>e. This, the slider must also interact dynamically with the same interface that utilizes the simulated polygon board.</w:t>
+        <w:t>slider diagram from 4.3.1. By default, the interface of the slider shall initialize all biases to 50% and thereafter change accordingly as the user manipulates such ratios. The interface of the custom slider will use real-time data transfer to affect the different shapes’ bias and affect happiness within the board state. This, the slider must also interact dynamically with the same interface that utilizes the simulated polygon board.</w:t>
       </w:r>
     </w:p>
     <w:p>
@@ -3363,21 +3149,7 @@
           <w:sz w:val="24"/>
           <w:szCs w:val="24"/>
         </w:rPr>
-        <w:t xml:space="preserve">This section shall be divided into the following paragraphs to describe each software unit of the CSCI.  If part of </w:t>
-      </w:r>
-      <w:r>
-        <w:rPr>
-          <w:sz w:val="24"/>
-          <w:szCs w:val="24"/>
-        </w:rPr>
-        <w:t>all of the design depends upon system states or modes, this dependency shall be indicated.  If design information falls into more than one paragraph, it may be presented once and referenced from the other paragraphs.  Design conventions needed to understan</w:t>
-      </w:r>
-      <w:r>
-        <w:rPr>
-          <w:sz w:val="24"/>
-          <w:szCs w:val="24"/>
-        </w:rPr>
-        <w:t xml:space="preserve">d the design shall be presented or referenced.  Interface characteristics of software units may be described here, in Section </w:t>
+        <w:t xml:space="preserve">This section shall be divided into the following paragraphs to describe each software unit of the CSCI.  If part of all of the design depends upon system states or modes, this dependency shall be indicated.  If design information falls into more than one paragraph, it may be presented once and referenced from the other paragraphs.  Design conventions needed to understand the design shall be presented or referenced.  Interface characteristics of software units may be described here, in Section </w:t>
       </w:r>
       <w:hyperlink w:anchor="h.1t3h5sf">
         <w:r>
@@ -3410,14 +3182,7 @@
           <w:sz w:val="24"/>
           <w:szCs w:val="24"/>
         </w:rPr>
-        <w:t xml:space="preserve"> or that are </w:t>
-      </w:r>
-      <w:r>
-        <w:rPr>
-          <w:sz w:val="24"/>
-          <w:szCs w:val="24"/>
-        </w:rPr>
-        <w:t>used to access or manipulate databases, may be described here or in Database Design Descriptions (DBDDs).</w:t>
+        <w:t xml:space="preserve"> or that are used to access or manipulate databases, may be described here or in Database Design Descriptions (DBDDs).</w:t>
       </w:r>
     </w:p>
     <w:p>
@@ -3452,14 +3217,7 @@
           <w:sz w:val="24"/>
           <w:szCs w:val="24"/>
         </w:rPr>
-        <w:t xml:space="preserve">The algorithms used will be selectable by the user between </w:t>
-      </w:r>
-      <w:r>
-        <w:rPr>
-          <w:sz w:val="24"/>
-          <w:szCs w:val="24"/>
-        </w:rPr>
-        <w:t xml:space="preserve">the random algorithm and the Collective Happiness algorithm. </w:t>
+        <w:t xml:space="preserve">The algorithms used will be selectable by the user between the random algorithm and the Collective Happiness algorithm. </w:t>
       </w:r>
     </w:p>
     <w:p>
@@ -3535,14 +3293,7 @@
           <w:sz w:val="24"/>
           <w:szCs w:val="24"/>
         </w:rPr>
-        <w:t>The sys</w:t>
-      </w:r>
-      <w:r>
-        <w:rPr>
-          <w:sz w:val="24"/>
-          <w:szCs w:val="24"/>
-        </w:rPr>
-        <w:t>tem will have radio buttons that will allow the user to select which sorting algorithm to use. The system will also feature sliders that will allow the user to select the conditions for happiness for each polygon.</w:t>
+        <w:t>The system will have radio buttons that will allow the user to select which sorting algorithm to use. The system will also feature sliders that will allow the user to select the conditions for happiness for each polygon.</w:t>
       </w:r>
     </w:p>
     <w:p>
@@ -3562,14 +3313,7 @@
           <w:sz w:val="24"/>
           <w:szCs w:val="24"/>
         </w:rPr>
-        <w:t>The system will update the graph and polyg</w:t>
-      </w:r>
-      <w:r>
-        <w:rPr>
-          <w:sz w:val="24"/>
-          <w:szCs w:val="24"/>
-        </w:rPr>
-        <w:t xml:space="preserve">on grid as its output. </w:t>
+        <w:t xml:space="preserve">The system will update the graph and polygon grid as its output. </w:t>
       </w:r>
     </w:p>
     <w:p>
@@ -3625,14 +3369,7 @@
           <w:sz w:val="24"/>
           <w:szCs w:val="24"/>
         </w:rPr>
-        <w:t>Errors and exceptions are handled by only a</w:t>
-      </w:r>
-      <w:r>
-        <w:rPr>
-          <w:sz w:val="24"/>
-          <w:szCs w:val="24"/>
-        </w:rPr>
-        <w:t>llowing input we accept to come in so it is unlikely to receive unexpected input. (FIX THIS PART)</w:t>
+        <w:t>Errors and exceptions are handled by only allowing input we accept to come in so it is unlikely to receive unexpected input. (FIX THIS PART)</w:t>
       </w:r>
     </w:p>
     <w:p>
@@ -3726,14 +3463,7 @@
           <w:sz w:val="24"/>
           <w:szCs w:val="24"/>
         </w:rPr>
-        <w:t xml:space="preserve">Collective </w:t>
-      </w:r>
-      <w:r>
-        <w:rPr>
-          <w:sz w:val="24"/>
-          <w:szCs w:val="24"/>
-        </w:rPr>
-        <w:t xml:space="preserve">Happiness tracked via the HTML page hosted on </w:t>
+        <w:t xml:space="preserve">Collective Happiness tracked via the HTML page hosted on </w:t>
       </w:r>
       <w:proofErr w:type="spellStart"/>
       <w:r>

</xml_diff>